<commit_message>
Day 2: 02-10-2021 The Virtual DOM
</commit_message>
<xml_diff>
--- a/react 101 - CodeAcademy.docx
+++ b/react 101 - CodeAcademy.docx
@@ -62,31 +62,8 @@
           <w:sz w:val="48"/>
           <w:szCs w:val="48"/>
         </w:rPr>
-        <w:t>React: The Virtual DOM</w:t>
+        <w:t>React</w:t>
       </w:r>
-    </w:p>
-    <w:p>
-      <w:pPr>
-        <w:spacing w:after="0"/>
-        <w:jc w:val="both"/>
-        <w:rPr>
-          <w:rFonts w:ascii="Consolas" w:hAnsi="Consolas"/>
-          <w:color w:val="7030A0"/>
-          <w:sz w:val="48"/>
-          <w:szCs w:val="48"/>
-        </w:rPr>
-      </w:pPr>
-    </w:p>
-    <w:p>
-      <w:pPr>
-        <w:spacing w:after="0"/>
-        <w:jc w:val="both"/>
-        <w:rPr>
-          <w:rFonts w:ascii="Consolas" w:hAnsi="Consolas"/>
-          <w:sz w:val="24"/>
-          <w:szCs w:val="24"/>
-        </w:rPr>
-      </w:pPr>
     </w:p>
     <w:sectPr>
       <w:pgSz w:w="11906" w:h="16838"/>
@@ -213,8 +190,100 @@
       </w:rPr>
     </w:lvl>
   </w:abstractNum>
+  <w:abstractNum w:abstractNumId="1" w15:restartNumberingAfterBreak="0">
+    <w:nsid w:val="25D2143D"/>
+    <w:multiLevelType w:val="hybridMultilevel"/>
+    <w:tmpl w:val="93861A5E"/>
+    <w:lvl w:ilvl="0" w:tplc="4009000F">
+      <w:start w:val="1"/>
+      <w:numFmt w:val="decimal"/>
+      <w:lvlText w:val="%1."/>
+      <w:lvlJc w:val="left"/>
+      <w:pPr>
+        <w:ind w:left="720" w:hanging="360"/>
+      </w:pPr>
+      <w:rPr>
+        <w:rFonts w:hint="default"/>
+      </w:rPr>
+    </w:lvl>
+    <w:lvl w:ilvl="1" w:tplc="40090019" w:tentative="1">
+      <w:start w:val="1"/>
+      <w:numFmt w:val="lowerLetter"/>
+      <w:lvlText w:val="%2."/>
+      <w:lvlJc w:val="left"/>
+      <w:pPr>
+        <w:ind w:left="1440" w:hanging="360"/>
+      </w:pPr>
+    </w:lvl>
+    <w:lvl w:ilvl="2" w:tplc="4009001B" w:tentative="1">
+      <w:start w:val="1"/>
+      <w:numFmt w:val="lowerRoman"/>
+      <w:lvlText w:val="%3."/>
+      <w:lvlJc w:val="right"/>
+      <w:pPr>
+        <w:ind w:left="2160" w:hanging="180"/>
+      </w:pPr>
+    </w:lvl>
+    <w:lvl w:ilvl="3" w:tplc="4009000F" w:tentative="1">
+      <w:start w:val="1"/>
+      <w:numFmt w:val="decimal"/>
+      <w:lvlText w:val="%4."/>
+      <w:lvlJc w:val="left"/>
+      <w:pPr>
+        <w:ind w:left="2880" w:hanging="360"/>
+      </w:pPr>
+    </w:lvl>
+    <w:lvl w:ilvl="4" w:tplc="40090019" w:tentative="1">
+      <w:start w:val="1"/>
+      <w:numFmt w:val="lowerLetter"/>
+      <w:lvlText w:val="%5."/>
+      <w:lvlJc w:val="left"/>
+      <w:pPr>
+        <w:ind w:left="3600" w:hanging="360"/>
+      </w:pPr>
+    </w:lvl>
+    <w:lvl w:ilvl="5" w:tplc="4009001B" w:tentative="1">
+      <w:start w:val="1"/>
+      <w:numFmt w:val="lowerRoman"/>
+      <w:lvlText w:val="%6."/>
+      <w:lvlJc w:val="right"/>
+      <w:pPr>
+        <w:ind w:left="4320" w:hanging="180"/>
+      </w:pPr>
+    </w:lvl>
+    <w:lvl w:ilvl="6" w:tplc="4009000F" w:tentative="1">
+      <w:start w:val="1"/>
+      <w:numFmt w:val="decimal"/>
+      <w:lvlText w:val="%7."/>
+      <w:lvlJc w:val="left"/>
+      <w:pPr>
+        <w:ind w:left="5040" w:hanging="360"/>
+      </w:pPr>
+    </w:lvl>
+    <w:lvl w:ilvl="7" w:tplc="40090019" w:tentative="1">
+      <w:start w:val="1"/>
+      <w:numFmt w:val="lowerLetter"/>
+      <w:lvlText w:val="%8."/>
+      <w:lvlJc w:val="left"/>
+      <w:pPr>
+        <w:ind w:left="5760" w:hanging="360"/>
+      </w:pPr>
+    </w:lvl>
+    <w:lvl w:ilvl="8" w:tplc="4009001B" w:tentative="1">
+      <w:start w:val="1"/>
+      <w:numFmt w:val="lowerRoman"/>
+      <w:lvlText w:val="%9."/>
+      <w:lvlJc w:val="right"/>
+      <w:pPr>
+        <w:ind w:left="6480" w:hanging="180"/>
+      </w:pPr>
+    </w:lvl>
+  </w:abstractNum>
   <w:num w:numId="1">
     <w:abstractNumId w:val="0"/>
+  </w:num>
+  <w:num w:numId="2">
+    <w:abstractNumId w:val="1"/>
   </w:num>
 </w:numbering>
 </file>

</xml_diff>

<commit_message>
Day 3:03-10-2021 Advanced JSX
</commit_message>
<xml_diff>
--- a/react 101 - CodeAcademy.docx
+++ b/react 101 - CodeAcademy.docx
@@ -62,8 +62,3041 @@
           <w:sz w:val="48"/>
           <w:szCs w:val="48"/>
         </w:rPr>
-        <w:t>React</w:t>
-      </w:r>
+        <w:t>JSX</w:t>
+      </w:r>
+    </w:p>
+    <w:p>
+      <w:pPr>
+        <w:spacing w:after="0"/>
+        <w:jc w:val="both"/>
+        <w:rPr>
+          <w:rFonts w:ascii="Consolas" w:hAnsi="Consolas"/>
+          <w:color w:val="7030A0"/>
+          <w:sz w:val="48"/>
+          <w:szCs w:val="48"/>
+        </w:rPr>
+      </w:pPr>
+    </w:p>
+    <w:p>
+      <w:pPr>
+        <w:spacing w:after="0"/>
+        <w:jc w:val="both"/>
+        <w:rPr>
+          <w:rFonts w:ascii="Consolas" w:hAnsi="Consolas"/>
+          <w:color w:val="7030A0"/>
+          <w:sz w:val="48"/>
+          <w:szCs w:val="48"/>
+        </w:rPr>
+      </w:pPr>
+      <w:r>
+        <w:rPr>
+          <w:rFonts w:ascii="Consolas" w:hAnsi="Consolas"/>
+          <w:color w:val="00B0F0"/>
+          <w:sz w:val="48"/>
+          <w:szCs w:val="48"/>
+        </w:rPr>
+        <w:t>Advanced JSX</w:t>
+      </w:r>
+    </w:p>
+    <w:p>
+      <w:pPr>
+        <w:spacing w:after="0"/>
+        <w:jc w:val="both"/>
+        <w:rPr>
+          <w:rFonts w:ascii="Consolas" w:hAnsi="Consolas"/>
+          <w:color w:val="7030A0"/>
+          <w:sz w:val="36"/>
+          <w:szCs w:val="36"/>
+        </w:rPr>
+      </w:pPr>
+    </w:p>
+    <w:p>
+      <w:pPr>
+        <w:spacing w:before="240"/>
+        <w:jc w:val="both"/>
+        <w:rPr>
+          <w:rFonts w:ascii="Consolas" w:hAnsi="Consolas"/>
+          <w:color w:val="C45911" w:themeColor="accent2" w:themeShade="BF"/>
+          <w:sz w:val="36"/>
+          <w:szCs w:val="36"/>
+        </w:rPr>
+      </w:pPr>
+      <w:r>
+        <w:rPr>
+          <w:rFonts w:ascii="Consolas" w:hAnsi="Consolas"/>
+          <w:color w:val="C45911" w:themeColor="accent2" w:themeShade="BF"/>
+          <w:sz w:val="36"/>
+          <w:szCs w:val="36"/>
+        </w:rPr>
+        <w:t xml:space="preserve">class vs </w:t>
+      </w:r>
+      <w:proofErr w:type="spellStart"/>
+      <w:r>
+        <w:rPr>
+          <w:rFonts w:ascii="Consolas" w:hAnsi="Consolas"/>
+          <w:color w:val="C45911" w:themeColor="accent2" w:themeShade="BF"/>
+          <w:sz w:val="36"/>
+          <w:szCs w:val="36"/>
+        </w:rPr>
+        <w:t>className</w:t>
+      </w:r>
+      <w:proofErr w:type="spellEnd"/>
+    </w:p>
+    <w:p>
+      <w:pPr>
+        <w:spacing w:before="240"/>
+        <w:jc w:val="both"/>
+        <w:rPr>
+          <w:rFonts w:ascii="Consolas" w:hAnsi="Consolas"/>
+          <w:sz w:val="24"/>
+          <w:szCs w:val="24"/>
+        </w:rPr>
+      </w:pPr>
+      <w:r>
+        <w:rPr>
+          <w:rFonts w:ascii="Consolas" w:hAnsi="Consolas"/>
+          <w:sz w:val="24"/>
+          <w:szCs w:val="24"/>
+        </w:rPr>
+        <w:t xml:space="preserve">Grammar in JSX is mostly the same as in HTML, but there are subtle differences to watch out for. Probably the most frequent of these involves the word </w:t>
+      </w:r>
+      <w:r>
+        <w:rPr>
+          <w:rFonts w:ascii="Consolas" w:hAnsi="Consolas"/>
+          <w:sz w:val="24"/>
+          <w:szCs w:val="24"/>
+          <w:highlight w:val="lightGray"/>
+        </w:rPr>
+        <w:t>class</w:t>
+      </w:r>
+      <w:r>
+        <w:rPr>
+          <w:rFonts w:ascii="Consolas" w:hAnsi="Consolas"/>
+          <w:sz w:val="24"/>
+          <w:szCs w:val="24"/>
+        </w:rPr>
+        <w:t>.</w:t>
+      </w:r>
+    </w:p>
+    <w:p>
+      <w:pPr>
+        <w:spacing w:before="240"/>
+        <w:jc w:val="both"/>
+        <w:rPr>
+          <w:rFonts w:ascii="Consolas" w:hAnsi="Consolas"/>
+          <w:sz w:val="24"/>
+          <w:szCs w:val="24"/>
+        </w:rPr>
+      </w:pPr>
+      <w:r>
+        <w:rPr>
+          <w:rFonts w:ascii="Consolas" w:hAnsi="Consolas"/>
+          <w:sz w:val="24"/>
+          <w:szCs w:val="24"/>
+        </w:rPr>
+        <w:t xml:space="preserve">In HTML, it is common to use </w:t>
+      </w:r>
+      <w:r>
+        <w:rPr>
+          <w:rFonts w:ascii="Consolas" w:hAnsi="Consolas"/>
+          <w:sz w:val="24"/>
+          <w:szCs w:val="24"/>
+          <w:highlight w:val="lightGray"/>
+        </w:rPr>
+        <w:t>class</w:t>
+      </w:r>
+      <w:r>
+        <w:rPr>
+          <w:rFonts w:ascii="Consolas" w:hAnsi="Consolas"/>
+          <w:sz w:val="24"/>
+          <w:szCs w:val="24"/>
+        </w:rPr>
+        <w:t xml:space="preserve"> as an attribute name:</w:t>
+      </w:r>
+    </w:p>
+    <w:p>
+      <w:pPr>
+        <w:spacing w:before="240"/>
+        <w:jc w:val="both"/>
+        <w:rPr>
+          <w:rFonts w:ascii="Consolas" w:hAnsi="Consolas"/>
+          <w:sz w:val="21"/>
+          <w:szCs w:val="21"/>
+        </w:rPr>
+      </w:pPr>
+      <w:r>
+        <w:rPr>
+          <w:rFonts w:ascii="Consolas" w:hAnsi="Consolas"/>
+          <w:sz w:val="24"/>
+          <w:szCs w:val="24"/>
+        </w:rPr>
+        <w:tab/>
+      </w:r>
+      <w:r>
+        <w:rPr>
+          <w:rFonts w:ascii="Consolas" w:hAnsi="Consolas"/>
+          <w:sz w:val="21"/>
+          <w:szCs w:val="21"/>
+          <w:highlight w:val="lightGray"/>
+        </w:rPr>
+        <w:t>&lt;h1 class</w:t>
+      </w:r>
+      <w:proofErr w:type="gramStart"/>
+      <w:r>
+        <w:rPr>
+          <w:rFonts w:ascii="Consolas" w:hAnsi="Consolas"/>
+          <w:sz w:val="21"/>
+          <w:szCs w:val="21"/>
+          <w:highlight w:val="lightGray"/>
+        </w:rPr>
+        <w:t>=”big</w:t>
+      </w:r>
+      <w:proofErr w:type="gramEnd"/>
+      <w:r>
+        <w:rPr>
+          <w:rFonts w:ascii="Consolas" w:hAnsi="Consolas"/>
+          <w:sz w:val="21"/>
+          <w:szCs w:val="21"/>
+          <w:highlight w:val="lightGray"/>
+        </w:rPr>
+        <w:t>”&gt;Hey&lt;h1&gt;</w:t>
+      </w:r>
+    </w:p>
+    <w:p>
+      <w:pPr>
+        <w:spacing w:before="240"/>
+        <w:jc w:val="both"/>
+        <w:rPr>
+          <w:rFonts w:ascii="Consolas" w:hAnsi="Consolas"/>
+          <w:sz w:val="24"/>
+          <w:szCs w:val="24"/>
+        </w:rPr>
+      </w:pPr>
+      <w:r>
+        <w:rPr>
+          <w:rFonts w:ascii="Consolas" w:hAnsi="Consolas"/>
+          <w:sz w:val="24"/>
+          <w:szCs w:val="24"/>
+        </w:rPr>
+        <w:t xml:space="preserve">In JSX, you can’t use the word </w:t>
+      </w:r>
+      <w:r>
+        <w:rPr>
+          <w:rFonts w:ascii="Consolas" w:hAnsi="Consolas"/>
+          <w:sz w:val="24"/>
+          <w:szCs w:val="24"/>
+          <w:highlight w:val="lightGray"/>
+        </w:rPr>
+        <w:t>class</w:t>
+      </w:r>
+      <w:r>
+        <w:rPr>
+          <w:rFonts w:ascii="Consolas" w:hAnsi="Consolas"/>
+          <w:sz w:val="24"/>
+          <w:szCs w:val="24"/>
+        </w:rPr>
+        <w:t xml:space="preserve">! You have to use </w:t>
+      </w:r>
+      <w:proofErr w:type="spellStart"/>
+      <w:r>
+        <w:rPr>
+          <w:rFonts w:ascii="Consolas" w:hAnsi="Consolas"/>
+          <w:sz w:val="24"/>
+          <w:szCs w:val="24"/>
+          <w:highlight w:val="lightGray"/>
+        </w:rPr>
+        <w:t>className</w:t>
+      </w:r>
+      <w:proofErr w:type="spellEnd"/>
+      <w:r>
+        <w:rPr>
+          <w:rFonts w:ascii="Consolas" w:hAnsi="Consolas"/>
+          <w:sz w:val="24"/>
+          <w:szCs w:val="24"/>
+        </w:rPr>
+        <w:t xml:space="preserve"> instead:</w:t>
+      </w:r>
+    </w:p>
+    <w:p>
+      <w:pPr>
+        <w:spacing w:before="240"/>
+        <w:jc w:val="both"/>
+        <w:rPr>
+          <w:rFonts w:ascii="Consolas" w:hAnsi="Consolas"/>
+          <w:sz w:val="21"/>
+          <w:szCs w:val="21"/>
+        </w:rPr>
+      </w:pPr>
+      <w:r>
+        <w:rPr>
+          <w:rFonts w:ascii="Consolas" w:hAnsi="Consolas"/>
+          <w:sz w:val="24"/>
+          <w:szCs w:val="24"/>
+        </w:rPr>
+        <w:tab/>
+      </w:r>
+      <w:r>
+        <w:rPr>
+          <w:rFonts w:ascii="Consolas" w:hAnsi="Consolas"/>
+          <w:sz w:val="21"/>
+          <w:szCs w:val="21"/>
+          <w:highlight w:val="lightGray"/>
+        </w:rPr>
+        <w:t xml:space="preserve">&lt;h1 </w:t>
+      </w:r>
+      <w:proofErr w:type="spellStart"/>
+      <w:r>
+        <w:rPr>
+          <w:rFonts w:ascii="Consolas" w:hAnsi="Consolas"/>
+          <w:sz w:val="21"/>
+          <w:szCs w:val="21"/>
+          <w:highlight w:val="lightGray"/>
+        </w:rPr>
+        <w:t>className</w:t>
+      </w:r>
+      <w:proofErr w:type="spellEnd"/>
+      <w:proofErr w:type="gramStart"/>
+      <w:r>
+        <w:rPr>
+          <w:rFonts w:ascii="Consolas" w:hAnsi="Consolas"/>
+          <w:sz w:val="21"/>
+          <w:szCs w:val="21"/>
+          <w:highlight w:val="lightGray"/>
+        </w:rPr>
+        <w:t>=”big</w:t>
+      </w:r>
+      <w:proofErr w:type="gramEnd"/>
+      <w:r>
+        <w:rPr>
+          <w:rFonts w:ascii="Consolas" w:hAnsi="Consolas"/>
+          <w:sz w:val="21"/>
+          <w:szCs w:val="21"/>
+          <w:highlight w:val="lightGray"/>
+        </w:rPr>
+        <w:t>”&gt;Hey&lt;/h1&gt;</w:t>
+      </w:r>
+    </w:p>
+    <w:p>
+      <w:pPr>
+        <w:spacing w:before="240"/>
+        <w:jc w:val="both"/>
+        <w:rPr>
+          <w:rFonts w:ascii="Consolas" w:hAnsi="Consolas"/>
+          <w:sz w:val="24"/>
+          <w:szCs w:val="24"/>
+        </w:rPr>
+      </w:pPr>
+      <w:r>
+        <w:rPr>
+          <w:rFonts w:ascii="Consolas" w:hAnsi="Consolas"/>
+          <w:sz w:val="24"/>
+          <w:szCs w:val="24"/>
+        </w:rPr>
+        <w:t>This is because JSX gets translated into JavaScript, and class is a reserved word in JS.</w:t>
+      </w:r>
+    </w:p>
+    <w:p>
+      <w:pPr>
+        <w:spacing w:before="240"/>
+        <w:jc w:val="both"/>
+        <w:rPr>
+          <w:rFonts w:ascii="Consolas" w:hAnsi="Consolas"/>
+          <w:sz w:val="24"/>
+          <w:szCs w:val="24"/>
+        </w:rPr>
+      </w:pPr>
+      <w:r>
+        <w:rPr>
+          <w:rFonts w:ascii="Consolas" w:hAnsi="Consolas"/>
+          <w:sz w:val="24"/>
+          <w:szCs w:val="24"/>
+        </w:rPr>
+        <w:t xml:space="preserve">When JSX is rendered, JSX </w:t>
+      </w:r>
+      <w:proofErr w:type="spellStart"/>
+      <w:r>
+        <w:rPr>
+          <w:rFonts w:ascii="Consolas" w:hAnsi="Consolas"/>
+          <w:sz w:val="24"/>
+          <w:szCs w:val="24"/>
+          <w:highlight w:val="lightGray"/>
+        </w:rPr>
+        <w:t>className</w:t>
+      </w:r>
+      <w:proofErr w:type="spellEnd"/>
+      <w:r>
+        <w:rPr>
+          <w:rFonts w:ascii="Consolas" w:hAnsi="Consolas"/>
+          <w:sz w:val="24"/>
+          <w:szCs w:val="24"/>
+        </w:rPr>
+        <w:t xml:space="preserve"> attributes are automatically rendered as </w:t>
+      </w:r>
+      <w:r>
+        <w:rPr>
+          <w:rFonts w:ascii="Consolas" w:hAnsi="Consolas"/>
+          <w:sz w:val="24"/>
+          <w:szCs w:val="24"/>
+          <w:highlight w:val="lightGray"/>
+        </w:rPr>
+        <w:t>class</w:t>
+      </w:r>
+      <w:r>
+        <w:rPr>
+          <w:rFonts w:ascii="Consolas" w:hAnsi="Consolas"/>
+          <w:sz w:val="24"/>
+          <w:szCs w:val="24"/>
+        </w:rPr>
+        <w:t xml:space="preserve"> attribute.</w:t>
+      </w:r>
+    </w:p>
+    <w:p>
+      <w:pPr>
+        <w:spacing w:before="240"/>
+        <w:jc w:val="both"/>
+        <w:rPr>
+          <w:rFonts w:ascii="Consolas" w:hAnsi="Consolas"/>
+          <w:sz w:val="24"/>
+          <w:szCs w:val="24"/>
+        </w:rPr>
+      </w:pPr>
+    </w:p>
+    <w:p>
+      <w:pPr>
+        <w:spacing w:before="240"/>
+        <w:jc w:val="both"/>
+        <w:rPr>
+          <w:rFonts w:ascii="Consolas" w:hAnsi="Consolas"/>
+          <w:sz w:val="24"/>
+          <w:szCs w:val="24"/>
+        </w:rPr>
+      </w:pPr>
+      <w:r>
+        <w:rPr>
+          <w:rFonts w:ascii="Consolas" w:hAnsi="Consolas"/>
+          <w:color w:val="C45911" w:themeColor="accent2" w:themeShade="BF"/>
+          <w:sz w:val="36"/>
+          <w:szCs w:val="36"/>
+        </w:rPr>
+        <w:t>Self-Closing Tags</w:t>
+      </w:r>
+    </w:p>
+    <w:p>
+      <w:pPr>
+        <w:spacing w:before="240"/>
+        <w:jc w:val="both"/>
+        <w:rPr>
+          <w:rFonts w:ascii="Consolas" w:hAnsi="Consolas"/>
+          <w:sz w:val="24"/>
+          <w:szCs w:val="24"/>
+        </w:rPr>
+      </w:pPr>
+      <w:r>
+        <w:rPr>
+          <w:rFonts w:ascii="Consolas" w:hAnsi="Consolas"/>
+          <w:sz w:val="24"/>
+          <w:szCs w:val="24"/>
+        </w:rPr>
+        <w:t>Another JSX ‘gotcha’ involves self-closing tags.</w:t>
+      </w:r>
+    </w:p>
+    <w:p>
+      <w:pPr>
+        <w:spacing w:before="240"/>
+        <w:jc w:val="both"/>
+        <w:rPr>
+          <w:rFonts w:ascii="Consolas" w:hAnsi="Consolas"/>
+          <w:sz w:val="24"/>
+          <w:szCs w:val="24"/>
+        </w:rPr>
+      </w:pPr>
+      <w:r>
+        <w:rPr>
+          <w:rFonts w:ascii="Consolas" w:hAnsi="Consolas"/>
+          <w:sz w:val="24"/>
+          <w:szCs w:val="24"/>
+        </w:rPr>
+        <w:t>Most HTML elements use two tags: an opening tag (</w:t>
+      </w:r>
+      <w:r>
+        <w:rPr>
+          <w:rFonts w:ascii="Consolas" w:hAnsi="Consolas"/>
+          <w:sz w:val="24"/>
+          <w:szCs w:val="24"/>
+          <w:highlight w:val="lightGray"/>
+        </w:rPr>
+        <w:t>&lt;div&gt;</w:t>
+      </w:r>
+      <w:r>
+        <w:rPr>
+          <w:rFonts w:ascii="Consolas" w:hAnsi="Consolas"/>
+          <w:sz w:val="24"/>
+          <w:szCs w:val="24"/>
+        </w:rPr>
+        <w:t>), and a closing tag (</w:t>
+      </w:r>
+      <w:r>
+        <w:rPr>
+          <w:rFonts w:ascii="Consolas" w:hAnsi="Consolas"/>
+          <w:sz w:val="24"/>
+          <w:szCs w:val="24"/>
+          <w:highlight w:val="lightGray"/>
+        </w:rPr>
+        <w:t>&lt;/div&gt;</w:t>
+      </w:r>
+      <w:r>
+        <w:rPr>
+          <w:rFonts w:ascii="Consolas" w:hAnsi="Consolas"/>
+          <w:sz w:val="24"/>
+          <w:szCs w:val="24"/>
+        </w:rPr>
+        <w:t xml:space="preserve">). However, some HTML elements such as </w:t>
+      </w:r>
+      <w:r>
+        <w:rPr>
+          <w:rFonts w:ascii="Consolas" w:hAnsi="Consolas"/>
+          <w:sz w:val="24"/>
+          <w:szCs w:val="24"/>
+          <w:highlight w:val="lightGray"/>
+        </w:rPr>
+        <w:t>&lt;</w:t>
+      </w:r>
+      <w:proofErr w:type="spellStart"/>
+      <w:r>
+        <w:rPr>
+          <w:rFonts w:ascii="Consolas" w:hAnsi="Consolas"/>
+          <w:sz w:val="24"/>
+          <w:szCs w:val="24"/>
+          <w:highlight w:val="lightGray"/>
+        </w:rPr>
+        <w:t>img</w:t>
+      </w:r>
+      <w:proofErr w:type="spellEnd"/>
+      <w:r>
+        <w:rPr>
+          <w:rFonts w:ascii="Consolas" w:hAnsi="Consolas"/>
+          <w:sz w:val="24"/>
+          <w:szCs w:val="24"/>
+          <w:highlight w:val="lightGray"/>
+        </w:rPr>
+        <w:t>&gt;</w:t>
+      </w:r>
+      <w:r>
+        <w:rPr>
+          <w:rFonts w:ascii="Consolas" w:hAnsi="Consolas"/>
+          <w:sz w:val="24"/>
+          <w:szCs w:val="24"/>
+        </w:rPr>
+        <w:t xml:space="preserve"> and &lt;input&gt; use only one tag. The tag that belongs to a single-tag element isn’t an opening tag nor a closing tag; it’s a self-closing tag.</w:t>
+      </w:r>
+    </w:p>
+    <w:p>
+      <w:pPr>
+        <w:spacing w:before="240"/>
+        <w:jc w:val="both"/>
+        <w:rPr>
+          <w:rFonts w:ascii="Consolas" w:hAnsi="Consolas"/>
+          <w:sz w:val="24"/>
+          <w:szCs w:val="24"/>
+        </w:rPr>
+      </w:pPr>
+      <w:r>
+        <w:rPr>
+          <w:rFonts w:ascii="Consolas" w:hAnsi="Consolas"/>
+          <w:sz w:val="24"/>
+          <w:szCs w:val="24"/>
+        </w:rPr>
+        <w:t>When we write a self-closing tag in HTML, it is optional to include a forward-slash immediately before the final angle-bracket:</w:t>
+      </w:r>
+    </w:p>
+    <w:p>
+      <w:pPr>
+        <w:spacing w:before="240"/>
+        <w:jc w:val="both"/>
+        <w:rPr>
+          <w:rFonts w:ascii="Consolas" w:hAnsi="Consolas"/>
+          <w:sz w:val="24"/>
+          <w:szCs w:val="24"/>
+        </w:rPr>
+      </w:pPr>
+      <w:r>
+        <w:rPr>
+          <w:rFonts w:ascii="Consolas" w:hAnsi="Consolas"/>
+          <w:sz w:val="24"/>
+          <w:szCs w:val="24"/>
+        </w:rPr>
+        <w:t>Fine in HTML:</w:t>
+      </w:r>
+      <w:r>
+        <w:rPr>
+          <w:rFonts w:ascii="Consolas" w:hAnsi="Consolas"/>
+          <w:sz w:val="24"/>
+          <w:szCs w:val="24"/>
+        </w:rPr>
+        <w:tab/>
+      </w:r>
+      <w:r>
+        <w:rPr>
+          <w:rFonts w:ascii="Consolas" w:hAnsi="Consolas"/>
+          <w:sz w:val="24"/>
+          <w:szCs w:val="24"/>
+          <w:highlight w:val="lightGray"/>
+        </w:rPr>
+        <w:t>&lt;</w:t>
+      </w:r>
+      <w:proofErr w:type="spellStart"/>
+      <w:r>
+        <w:rPr>
+          <w:rFonts w:ascii="Consolas" w:hAnsi="Consolas"/>
+          <w:sz w:val="24"/>
+          <w:szCs w:val="24"/>
+          <w:highlight w:val="lightGray"/>
+        </w:rPr>
+        <w:t>br</w:t>
+      </w:r>
+      <w:proofErr w:type="spellEnd"/>
+      <w:r>
+        <w:rPr>
+          <w:rFonts w:ascii="Consolas" w:hAnsi="Consolas"/>
+          <w:sz w:val="24"/>
+          <w:szCs w:val="24"/>
+          <w:highlight w:val="lightGray"/>
+        </w:rPr>
+        <w:t xml:space="preserve"> /</w:t>
+      </w:r>
+      <w:proofErr w:type="gramStart"/>
+      <w:r>
+        <w:rPr>
+          <w:rFonts w:ascii="Consolas" w:hAnsi="Consolas"/>
+          <w:sz w:val="24"/>
+          <w:szCs w:val="24"/>
+          <w:highlight w:val="lightGray"/>
+        </w:rPr>
+        <w:t>&gt;</w:t>
+      </w:r>
+      <w:r>
+        <w:rPr>
+          <w:rFonts w:ascii="Consolas" w:hAnsi="Consolas"/>
+          <w:sz w:val="24"/>
+          <w:szCs w:val="24"/>
+        </w:rPr>
+        <w:t xml:space="preserve">  Also</w:t>
+      </w:r>
+      <w:proofErr w:type="gramEnd"/>
+      <w:r>
+        <w:rPr>
+          <w:rFonts w:ascii="Consolas" w:hAnsi="Consolas"/>
+          <w:sz w:val="24"/>
+          <w:szCs w:val="24"/>
+        </w:rPr>
+        <w:t xml:space="preserve"> fine in HTML:</w:t>
+      </w:r>
+      <w:r>
+        <w:rPr>
+          <w:rFonts w:ascii="Consolas" w:hAnsi="Consolas"/>
+          <w:sz w:val="24"/>
+          <w:szCs w:val="24"/>
+        </w:rPr>
+        <w:tab/>
+      </w:r>
+      <w:r>
+        <w:rPr>
+          <w:rFonts w:ascii="Consolas" w:hAnsi="Consolas"/>
+          <w:sz w:val="24"/>
+          <w:szCs w:val="24"/>
+          <w:highlight w:val="lightGray"/>
+        </w:rPr>
+        <w:t>&lt;</w:t>
+      </w:r>
+      <w:proofErr w:type="spellStart"/>
+      <w:r>
+        <w:rPr>
+          <w:rFonts w:ascii="Consolas" w:hAnsi="Consolas"/>
+          <w:sz w:val="24"/>
+          <w:szCs w:val="24"/>
+          <w:highlight w:val="lightGray"/>
+        </w:rPr>
+        <w:t>br</w:t>
+      </w:r>
+      <w:proofErr w:type="spellEnd"/>
+      <w:r>
+        <w:rPr>
+          <w:rFonts w:ascii="Consolas" w:hAnsi="Consolas"/>
+          <w:sz w:val="24"/>
+          <w:szCs w:val="24"/>
+          <w:highlight w:val="lightGray"/>
+        </w:rPr>
+        <w:t>&gt;</w:t>
+      </w:r>
+    </w:p>
+    <w:p>
+      <w:pPr>
+        <w:spacing w:before="240"/>
+        <w:jc w:val="both"/>
+        <w:rPr>
+          <w:rFonts w:ascii="Consolas" w:hAnsi="Consolas"/>
+          <w:sz w:val="24"/>
+          <w:szCs w:val="24"/>
+        </w:rPr>
+      </w:pPr>
+      <w:r>
+        <w:rPr>
+          <w:rFonts w:ascii="Consolas" w:hAnsi="Consolas"/>
+          <w:sz w:val="24"/>
+          <w:szCs w:val="24"/>
+        </w:rPr>
+        <w:lastRenderedPageBreak/>
+        <w:t>But!</w:t>
+      </w:r>
+    </w:p>
+    <w:p>
+      <w:pPr>
+        <w:spacing w:before="240"/>
+        <w:jc w:val="both"/>
+        <w:rPr>
+          <w:rFonts w:ascii="Consolas" w:hAnsi="Consolas"/>
+          <w:sz w:val="24"/>
+          <w:szCs w:val="24"/>
+        </w:rPr>
+      </w:pPr>
+      <w:r>
+        <w:rPr>
+          <w:rFonts w:ascii="Consolas" w:hAnsi="Consolas"/>
+          <w:sz w:val="24"/>
+          <w:szCs w:val="24"/>
+        </w:rPr>
+        <w:t>In JSX, you have to include the slash. If you write a self-closing tag in JSX and forget the slash, you will raise an error:</w:t>
+      </w:r>
+    </w:p>
+    <w:p>
+      <w:pPr>
+        <w:spacing w:before="240"/>
+        <w:jc w:val="both"/>
+        <w:rPr>
+          <w:rFonts w:ascii="Consolas" w:hAnsi="Consolas"/>
+          <w:sz w:val="24"/>
+          <w:szCs w:val="24"/>
+        </w:rPr>
+      </w:pPr>
+      <w:r>
+        <w:rPr>
+          <w:rFonts w:ascii="Consolas" w:hAnsi="Consolas"/>
+          <w:sz w:val="24"/>
+          <w:szCs w:val="24"/>
+        </w:rPr>
+        <w:t>Fine in JSX:</w:t>
+      </w:r>
+      <w:r>
+        <w:rPr>
+          <w:rFonts w:ascii="Consolas" w:hAnsi="Consolas"/>
+          <w:sz w:val="24"/>
+          <w:szCs w:val="24"/>
+        </w:rPr>
+        <w:tab/>
+      </w:r>
+      <w:r>
+        <w:rPr>
+          <w:rFonts w:ascii="Consolas" w:hAnsi="Consolas"/>
+          <w:sz w:val="24"/>
+          <w:szCs w:val="24"/>
+          <w:highlight w:val="lightGray"/>
+        </w:rPr>
+        <w:t>&lt;</w:t>
+      </w:r>
+      <w:proofErr w:type="spellStart"/>
+      <w:r>
+        <w:rPr>
+          <w:rFonts w:ascii="Consolas" w:hAnsi="Consolas"/>
+          <w:sz w:val="24"/>
+          <w:szCs w:val="24"/>
+          <w:highlight w:val="lightGray"/>
+        </w:rPr>
+        <w:t>br</w:t>
+      </w:r>
+      <w:proofErr w:type="spellEnd"/>
+      <w:r>
+        <w:rPr>
+          <w:rFonts w:ascii="Consolas" w:hAnsi="Consolas"/>
+          <w:sz w:val="24"/>
+          <w:szCs w:val="24"/>
+          <w:highlight w:val="lightGray"/>
+        </w:rPr>
+        <w:t xml:space="preserve"> /&gt;</w:t>
+      </w:r>
+      <w:r>
+        <w:rPr>
+          <w:rFonts w:ascii="Consolas" w:hAnsi="Consolas"/>
+          <w:sz w:val="24"/>
+          <w:szCs w:val="24"/>
+        </w:rPr>
+        <w:tab/>
+        <w:t>Not fine at all in JSX:</w:t>
+      </w:r>
+      <w:r>
+        <w:rPr>
+          <w:rFonts w:ascii="Consolas" w:hAnsi="Consolas"/>
+          <w:sz w:val="24"/>
+          <w:szCs w:val="24"/>
+        </w:rPr>
+        <w:tab/>
+      </w:r>
+      <w:r>
+        <w:rPr>
+          <w:rFonts w:ascii="Consolas" w:hAnsi="Consolas"/>
+          <w:sz w:val="24"/>
+          <w:szCs w:val="24"/>
+          <w:highlight w:val="lightGray"/>
+        </w:rPr>
+        <w:t>&lt;</w:t>
+      </w:r>
+      <w:proofErr w:type="spellStart"/>
+      <w:r>
+        <w:rPr>
+          <w:rFonts w:ascii="Consolas" w:hAnsi="Consolas"/>
+          <w:sz w:val="24"/>
+          <w:szCs w:val="24"/>
+          <w:highlight w:val="lightGray"/>
+        </w:rPr>
+        <w:t>br</w:t>
+      </w:r>
+      <w:proofErr w:type="spellEnd"/>
+      <w:r>
+        <w:rPr>
+          <w:rFonts w:ascii="Consolas" w:hAnsi="Consolas"/>
+          <w:sz w:val="24"/>
+          <w:szCs w:val="24"/>
+          <w:highlight w:val="lightGray"/>
+        </w:rPr>
+        <w:t>&gt;</w:t>
+      </w:r>
+    </w:p>
+    <w:p>
+      <w:pPr>
+        <w:spacing w:before="240"/>
+        <w:jc w:val="both"/>
+        <w:rPr>
+          <w:rFonts w:ascii="Consolas" w:hAnsi="Consolas"/>
+          <w:sz w:val="24"/>
+          <w:szCs w:val="24"/>
+        </w:rPr>
+      </w:pPr>
+    </w:p>
+    <w:p>
+      <w:pPr>
+        <w:spacing w:before="240"/>
+        <w:jc w:val="both"/>
+        <w:rPr>
+          <w:rFonts w:ascii="Consolas" w:hAnsi="Consolas"/>
+          <w:sz w:val="24"/>
+          <w:szCs w:val="24"/>
+        </w:rPr>
+      </w:pPr>
+      <w:r>
+        <w:rPr>
+          <w:rFonts w:ascii="Consolas" w:hAnsi="Consolas"/>
+          <w:color w:val="C45911" w:themeColor="accent2" w:themeShade="BF"/>
+          <w:sz w:val="36"/>
+          <w:szCs w:val="36"/>
+        </w:rPr>
+        <w:t>JavaScript in JSX in JavaScript</w:t>
+      </w:r>
+    </w:p>
+    <w:p>
+      <w:pPr>
+        <w:spacing w:before="240"/>
+        <w:ind w:firstLine="720"/>
+        <w:jc w:val="both"/>
+        <w:rPr>
+          <w:rFonts w:ascii="Consolas" w:hAnsi="Consolas"/>
+          <w:sz w:val="21"/>
+          <w:szCs w:val="21"/>
+        </w:rPr>
+      </w:pPr>
+      <w:proofErr w:type="spellStart"/>
+      <w:r>
+        <w:rPr>
+          <w:rFonts w:ascii="Consolas" w:hAnsi="Consolas"/>
+          <w:sz w:val="21"/>
+          <w:szCs w:val="21"/>
+          <w:highlight w:val="lightGray"/>
+        </w:rPr>
+        <w:t>ReactDOM.render</w:t>
+      </w:r>
+      <w:proofErr w:type="spellEnd"/>
+      <w:r>
+        <w:rPr>
+          <w:rFonts w:ascii="Consolas" w:hAnsi="Consolas"/>
+          <w:sz w:val="21"/>
+          <w:szCs w:val="21"/>
+          <w:highlight w:val="lightGray"/>
+        </w:rPr>
+        <w:t>(&lt;h1&gt;2+3&lt;/h1</w:t>
+      </w:r>
+      <w:proofErr w:type="gramStart"/>
+      <w:r>
+        <w:rPr>
+          <w:rFonts w:ascii="Consolas" w:hAnsi="Consolas"/>
+          <w:sz w:val="21"/>
+          <w:szCs w:val="21"/>
+          <w:highlight w:val="lightGray"/>
+        </w:rPr>
+        <w:t>&gt;,</w:t>
+      </w:r>
+      <w:proofErr w:type="spellStart"/>
+      <w:r>
+        <w:rPr>
+          <w:rFonts w:ascii="Consolas" w:hAnsi="Consolas"/>
+          <w:sz w:val="21"/>
+          <w:szCs w:val="21"/>
+          <w:highlight w:val="lightGray"/>
+        </w:rPr>
+        <w:t>document</w:t>
+      </w:r>
+      <w:proofErr w:type="gramEnd"/>
+      <w:r>
+        <w:rPr>
+          <w:rFonts w:ascii="Consolas" w:hAnsi="Consolas"/>
+          <w:sz w:val="21"/>
+          <w:szCs w:val="21"/>
+          <w:highlight w:val="lightGray"/>
+        </w:rPr>
+        <w:t>.getElementById</w:t>
+      </w:r>
+      <w:proofErr w:type="spellEnd"/>
+      <w:r>
+        <w:rPr>
+          <w:rFonts w:ascii="Consolas" w:hAnsi="Consolas"/>
+          <w:sz w:val="21"/>
+          <w:szCs w:val="21"/>
+          <w:highlight w:val="lightGray"/>
+        </w:rPr>
+        <w:t>('app'));</w:t>
+      </w:r>
+    </w:p>
+    <w:p>
+      <w:pPr>
+        <w:spacing w:before="240"/>
+        <w:jc w:val="both"/>
+        <w:rPr>
+          <w:rFonts w:ascii="Consolas" w:hAnsi="Consolas"/>
+          <w:sz w:val="24"/>
+          <w:szCs w:val="24"/>
+        </w:rPr>
+      </w:pPr>
+      <w:r>
+        <w:rPr>
+          <w:rFonts w:ascii="Consolas" w:hAnsi="Consolas"/>
+          <w:sz w:val="24"/>
+          <w:szCs w:val="24"/>
+        </w:rPr>
+        <w:t>Trying something like above, in JSX we would expect 5 as output on browser, but no what we will get is 2+3, i.e., JSX treats it as a string because it is inside the &lt;h1&gt; tags.</w:t>
+      </w:r>
+    </w:p>
+    <w:p>
+      <w:pPr>
+        <w:spacing w:before="240"/>
+        <w:jc w:val="both"/>
+        <w:rPr>
+          <w:rFonts w:ascii="Consolas" w:hAnsi="Consolas"/>
+          <w:sz w:val="24"/>
+          <w:szCs w:val="24"/>
+        </w:rPr>
+      </w:pPr>
+      <w:r>
+        <w:rPr>
+          <w:rFonts w:ascii="Consolas" w:hAnsi="Consolas"/>
+          <w:sz w:val="24"/>
+          <w:szCs w:val="24"/>
+        </w:rPr>
+        <w:t>Any code in between the tags of a JSX element will be read as JSX, not regular JS!</w:t>
+      </w:r>
+    </w:p>
+    <w:p>
+      <w:pPr>
+        <w:spacing w:before="240"/>
+        <w:jc w:val="both"/>
+        <w:rPr>
+          <w:rFonts w:ascii="Consolas" w:hAnsi="Consolas"/>
+          <w:sz w:val="24"/>
+          <w:szCs w:val="24"/>
+        </w:rPr>
+      </w:pPr>
+      <w:proofErr w:type="gramStart"/>
+      <w:r>
+        <w:rPr>
+          <w:rFonts w:ascii="Consolas" w:hAnsi="Consolas"/>
+          <w:sz w:val="24"/>
+          <w:szCs w:val="24"/>
+        </w:rPr>
+        <w:t>So</w:t>
+      </w:r>
+      <w:proofErr w:type="gramEnd"/>
+      <w:r>
+        <w:rPr>
+          <w:rFonts w:ascii="Consolas" w:hAnsi="Consolas"/>
+          <w:sz w:val="24"/>
+          <w:szCs w:val="24"/>
+        </w:rPr>
+        <w:t xml:space="preserve"> to deal with this problem we need some way so that even if code is present inside JSX tags, it is treated like ordinary JS and not like JSX.</w:t>
+      </w:r>
+    </w:p>
+    <w:p>
+      <w:pPr>
+        <w:spacing w:before="240"/>
+        <w:jc w:val="both"/>
+        <w:rPr>
+          <w:rFonts w:ascii="Consolas" w:hAnsi="Consolas"/>
+          <w:sz w:val="24"/>
+          <w:szCs w:val="24"/>
+        </w:rPr>
+      </w:pPr>
+      <w:r>
+        <w:rPr>
+          <w:rFonts w:ascii="Consolas" w:hAnsi="Consolas"/>
+          <w:sz w:val="24"/>
+          <w:szCs w:val="24"/>
+        </w:rPr>
+        <w:t>This can be achieved by using curly braces!</w:t>
+      </w:r>
+    </w:p>
+    <w:p>
+      <w:pPr>
+        <w:spacing w:before="240"/>
+        <w:jc w:val="both"/>
+        <w:rPr>
+          <w:rFonts w:ascii="Consolas" w:hAnsi="Consolas"/>
+          <w:sz w:val="24"/>
+          <w:szCs w:val="24"/>
+        </w:rPr>
+      </w:pPr>
+    </w:p>
+    <w:p>
+      <w:pPr>
+        <w:spacing w:before="240"/>
+        <w:jc w:val="both"/>
+        <w:rPr>
+          <w:rFonts w:ascii="Consolas" w:hAnsi="Consolas"/>
+          <w:sz w:val="24"/>
+          <w:szCs w:val="24"/>
+        </w:rPr>
+      </w:pPr>
+      <w:r>
+        <w:rPr>
+          <w:rFonts w:ascii="Consolas" w:hAnsi="Consolas"/>
+          <w:color w:val="C45911" w:themeColor="accent2" w:themeShade="BF"/>
+          <w:sz w:val="36"/>
+          <w:szCs w:val="36"/>
+        </w:rPr>
+        <w:t>Curly Braces in JSX</w:t>
+      </w:r>
+    </w:p>
+    <w:p>
+      <w:pPr>
+        <w:spacing w:before="240"/>
+        <w:jc w:val="both"/>
+        <w:rPr>
+          <w:rFonts w:ascii="Consolas" w:hAnsi="Consolas"/>
+          <w:sz w:val="21"/>
+          <w:szCs w:val="21"/>
+        </w:rPr>
+      </w:pPr>
+      <w:r>
+        <w:rPr>
+          <w:rFonts w:ascii="Consolas" w:hAnsi="Consolas"/>
+          <w:sz w:val="24"/>
+          <w:szCs w:val="24"/>
+        </w:rPr>
+        <w:tab/>
+      </w:r>
+      <w:proofErr w:type="spellStart"/>
+      <w:r>
+        <w:rPr>
+          <w:rFonts w:ascii="Consolas" w:hAnsi="Consolas"/>
+          <w:sz w:val="21"/>
+          <w:szCs w:val="21"/>
+          <w:highlight w:val="lightGray"/>
+        </w:rPr>
+        <w:t>ReactDOM.render</w:t>
+      </w:r>
+      <w:proofErr w:type="spellEnd"/>
+      <w:r>
+        <w:rPr>
+          <w:rFonts w:ascii="Consolas" w:hAnsi="Consolas"/>
+          <w:sz w:val="21"/>
+          <w:szCs w:val="21"/>
+          <w:highlight w:val="lightGray"/>
+        </w:rPr>
+        <w:t>(&lt;h1&gt;{2+</w:t>
+      </w:r>
+      <w:proofErr w:type="gramStart"/>
+      <w:r>
+        <w:rPr>
+          <w:rFonts w:ascii="Consolas" w:hAnsi="Consolas"/>
+          <w:sz w:val="21"/>
+          <w:szCs w:val="21"/>
+          <w:highlight w:val="lightGray"/>
+        </w:rPr>
+        <w:t>3}&lt;</w:t>
+      </w:r>
+      <w:proofErr w:type="gramEnd"/>
+      <w:r>
+        <w:rPr>
+          <w:rFonts w:ascii="Consolas" w:hAnsi="Consolas"/>
+          <w:sz w:val="21"/>
+          <w:szCs w:val="21"/>
+          <w:highlight w:val="lightGray"/>
+        </w:rPr>
+        <w:t>/h1&gt;,</w:t>
+      </w:r>
+      <w:proofErr w:type="spellStart"/>
+      <w:r>
+        <w:rPr>
+          <w:rFonts w:ascii="Consolas" w:hAnsi="Consolas"/>
+          <w:sz w:val="21"/>
+          <w:szCs w:val="21"/>
+          <w:highlight w:val="lightGray"/>
+        </w:rPr>
+        <w:t>document.getElementById</w:t>
+      </w:r>
+      <w:proofErr w:type="spellEnd"/>
+      <w:r>
+        <w:rPr>
+          <w:rFonts w:ascii="Consolas" w:hAnsi="Consolas"/>
+          <w:sz w:val="21"/>
+          <w:szCs w:val="21"/>
+          <w:highlight w:val="lightGray"/>
+        </w:rPr>
+        <w:t>('app'));</w:t>
+      </w:r>
+    </w:p>
+    <w:p>
+      <w:pPr>
+        <w:spacing w:before="240"/>
+        <w:jc w:val="both"/>
+        <w:rPr>
+          <w:rFonts w:ascii="Consolas" w:hAnsi="Consolas"/>
+          <w:sz w:val="24"/>
+          <w:szCs w:val="24"/>
+        </w:rPr>
+      </w:pPr>
+      <w:r>
+        <w:rPr>
+          <w:rFonts w:ascii="Consolas" w:hAnsi="Consolas"/>
+          <w:sz w:val="24"/>
+          <w:szCs w:val="24"/>
+        </w:rPr>
+        <w:t>Now the output on the browser would be 5 as everything inside the curly braces will be treated as regular JS.</w:t>
+      </w:r>
+    </w:p>
+    <w:p>
+      <w:pPr>
+        <w:spacing w:before="240"/>
+        <w:jc w:val="both"/>
+        <w:rPr>
+          <w:rFonts w:ascii="Consolas" w:hAnsi="Consolas"/>
+          <w:sz w:val="24"/>
+          <w:szCs w:val="24"/>
+        </w:rPr>
+      </w:pPr>
+    </w:p>
+    <w:p>
+      <w:pPr>
+        <w:spacing w:before="240"/>
+        <w:jc w:val="both"/>
+        <w:rPr>
+          <w:rFonts w:ascii="Consolas" w:hAnsi="Consolas"/>
+          <w:sz w:val="24"/>
+          <w:szCs w:val="24"/>
+        </w:rPr>
+      </w:pPr>
+      <w:r>
+        <w:rPr>
+          <w:rFonts w:ascii="Consolas" w:hAnsi="Consolas"/>
+          <w:color w:val="C45911" w:themeColor="accent2" w:themeShade="BF"/>
+          <w:sz w:val="36"/>
+          <w:szCs w:val="36"/>
+        </w:rPr>
+        <w:t>20 digits of PI in JSX</w:t>
+      </w:r>
+    </w:p>
+    <w:p>
+      <w:pPr>
+        <w:spacing w:before="240"/>
+        <w:jc w:val="both"/>
+        <w:rPr>
+          <w:rFonts w:ascii="Consolas" w:hAnsi="Consolas"/>
+          <w:sz w:val="24"/>
+          <w:szCs w:val="24"/>
+        </w:rPr>
+      </w:pPr>
+      <w:r>
+        <w:rPr>
+          <w:rFonts w:ascii="Consolas" w:hAnsi="Consolas"/>
+          <w:sz w:val="24"/>
+          <w:szCs w:val="24"/>
+        </w:rPr>
+        <w:t xml:space="preserve">This means now we can inject regular JS into JSX </w:t>
+      </w:r>
+      <w:proofErr w:type="gramStart"/>
+      <w:r>
+        <w:rPr>
+          <w:rFonts w:ascii="Consolas" w:hAnsi="Consolas"/>
+          <w:sz w:val="24"/>
+          <w:szCs w:val="24"/>
+        </w:rPr>
+        <w:t>expressions!.</w:t>
+      </w:r>
+      <w:proofErr w:type="gramEnd"/>
+    </w:p>
+    <w:p>
+      <w:pPr>
+        <w:spacing w:before="240" w:after="0"/>
+        <w:ind w:firstLine="720"/>
+        <w:jc w:val="both"/>
+        <w:rPr>
+          <w:rFonts w:ascii="Consolas" w:hAnsi="Consolas"/>
+          <w:sz w:val="21"/>
+          <w:szCs w:val="21"/>
+          <w:highlight w:val="lightGray"/>
+        </w:rPr>
+      </w:pPr>
+      <w:r>
+        <w:rPr>
+          <w:rFonts w:ascii="Consolas" w:hAnsi="Consolas"/>
+          <w:sz w:val="21"/>
+          <w:szCs w:val="21"/>
+          <w:highlight w:val="lightGray"/>
+        </w:rPr>
+        <w:t>import React from 'react';</w:t>
+      </w:r>
+    </w:p>
+    <w:p>
+      <w:pPr>
+        <w:spacing w:after="0"/>
+        <w:ind w:firstLine="720"/>
+        <w:jc w:val="both"/>
+        <w:rPr>
+          <w:rFonts w:ascii="Consolas" w:hAnsi="Consolas"/>
+          <w:sz w:val="21"/>
+          <w:szCs w:val="21"/>
+          <w:highlight w:val="lightGray"/>
+        </w:rPr>
+      </w:pPr>
+      <w:r>
+        <w:rPr>
+          <w:rFonts w:ascii="Consolas" w:hAnsi="Consolas"/>
+          <w:sz w:val="21"/>
+          <w:szCs w:val="21"/>
+          <w:highlight w:val="lightGray"/>
+        </w:rPr>
+        <w:t xml:space="preserve">import </w:t>
+      </w:r>
+      <w:proofErr w:type="spellStart"/>
+      <w:r>
+        <w:rPr>
+          <w:rFonts w:ascii="Consolas" w:hAnsi="Consolas"/>
+          <w:sz w:val="21"/>
+          <w:szCs w:val="21"/>
+          <w:highlight w:val="lightGray"/>
+        </w:rPr>
+        <w:t>ReactDOM</w:t>
+      </w:r>
+      <w:proofErr w:type="spellEnd"/>
+      <w:r>
+        <w:rPr>
+          <w:rFonts w:ascii="Consolas" w:hAnsi="Consolas"/>
+          <w:sz w:val="21"/>
+          <w:szCs w:val="21"/>
+          <w:highlight w:val="lightGray"/>
+        </w:rPr>
+        <w:t xml:space="preserve"> from 'react-</w:t>
+      </w:r>
+      <w:proofErr w:type="spellStart"/>
+      <w:r>
+        <w:rPr>
+          <w:rFonts w:ascii="Consolas" w:hAnsi="Consolas"/>
+          <w:sz w:val="21"/>
+          <w:szCs w:val="21"/>
+          <w:highlight w:val="lightGray"/>
+        </w:rPr>
+        <w:t>dom</w:t>
+      </w:r>
+      <w:proofErr w:type="spellEnd"/>
+      <w:r>
+        <w:rPr>
+          <w:rFonts w:ascii="Consolas" w:hAnsi="Consolas"/>
+          <w:sz w:val="21"/>
+          <w:szCs w:val="21"/>
+          <w:highlight w:val="lightGray"/>
+        </w:rPr>
+        <w:t>';</w:t>
+      </w:r>
+    </w:p>
+    <w:p>
+      <w:pPr>
+        <w:spacing w:after="0"/>
+        <w:jc w:val="both"/>
+        <w:rPr>
+          <w:rFonts w:ascii="Consolas" w:hAnsi="Consolas"/>
+          <w:sz w:val="21"/>
+          <w:szCs w:val="21"/>
+          <w:highlight w:val="lightGray"/>
+        </w:rPr>
+      </w:pPr>
+    </w:p>
+    <w:p>
+      <w:pPr>
+        <w:spacing w:after="0"/>
+        <w:ind w:firstLine="720"/>
+        <w:jc w:val="both"/>
+        <w:rPr>
+          <w:rFonts w:ascii="Consolas" w:hAnsi="Consolas"/>
+          <w:sz w:val="21"/>
+          <w:szCs w:val="21"/>
+          <w:highlight w:val="lightGray"/>
+        </w:rPr>
+      </w:pPr>
+      <w:proofErr w:type="spellStart"/>
+      <w:r>
+        <w:rPr>
+          <w:rFonts w:ascii="Consolas" w:hAnsi="Consolas"/>
+          <w:sz w:val="21"/>
+          <w:szCs w:val="21"/>
+          <w:highlight w:val="lightGray"/>
+        </w:rPr>
+        <w:t>const</w:t>
+      </w:r>
+      <w:proofErr w:type="spellEnd"/>
+      <w:r>
+        <w:rPr>
+          <w:rFonts w:ascii="Consolas" w:hAnsi="Consolas"/>
+          <w:sz w:val="21"/>
+          <w:szCs w:val="21"/>
+          <w:highlight w:val="lightGray"/>
+        </w:rPr>
+        <w:t xml:space="preserve"> pi = (</w:t>
+      </w:r>
+    </w:p>
+    <w:p>
+      <w:pPr>
+        <w:spacing w:after="0"/>
+        <w:ind w:firstLine="720"/>
+        <w:jc w:val="both"/>
+        <w:rPr>
+          <w:rFonts w:ascii="Consolas" w:hAnsi="Consolas"/>
+          <w:sz w:val="21"/>
+          <w:szCs w:val="21"/>
+          <w:highlight w:val="lightGray"/>
+        </w:rPr>
+      </w:pPr>
+      <w:r>
+        <w:rPr>
+          <w:rFonts w:ascii="Consolas" w:hAnsi="Consolas"/>
+          <w:sz w:val="21"/>
+          <w:szCs w:val="21"/>
+          <w:highlight w:val="lightGray"/>
+        </w:rPr>
+        <w:t xml:space="preserve">  &lt;div&gt;</w:t>
+      </w:r>
+    </w:p>
+    <w:p>
+      <w:pPr>
+        <w:spacing w:after="0"/>
+        <w:ind w:firstLine="720"/>
+        <w:jc w:val="both"/>
+        <w:rPr>
+          <w:rFonts w:ascii="Consolas" w:hAnsi="Consolas"/>
+          <w:sz w:val="21"/>
+          <w:szCs w:val="21"/>
+          <w:highlight w:val="lightGray"/>
+        </w:rPr>
+      </w:pPr>
+      <w:r>
+        <w:rPr>
+          <w:rFonts w:ascii="Consolas" w:hAnsi="Consolas"/>
+          <w:sz w:val="21"/>
+          <w:szCs w:val="21"/>
+          <w:highlight w:val="lightGray"/>
+        </w:rPr>
+        <w:t xml:space="preserve">    &lt;h1&gt;</w:t>
+      </w:r>
+    </w:p>
+    <w:p>
+      <w:pPr>
+        <w:spacing w:after="0"/>
+        <w:ind w:firstLine="720"/>
+        <w:jc w:val="both"/>
+        <w:rPr>
+          <w:rFonts w:ascii="Consolas" w:hAnsi="Consolas"/>
+          <w:sz w:val="21"/>
+          <w:szCs w:val="21"/>
+          <w:highlight w:val="lightGray"/>
+        </w:rPr>
+      </w:pPr>
+      <w:r>
+        <w:rPr>
+          <w:rFonts w:ascii="Consolas" w:hAnsi="Consolas"/>
+          <w:sz w:val="21"/>
+          <w:szCs w:val="21"/>
+          <w:highlight w:val="lightGray"/>
+        </w:rPr>
+        <w:t xml:space="preserve">      PI, YALL!</w:t>
+      </w:r>
+    </w:p>
+    <w:p>
+      <w:pPr>
+        <w:spacing w:after="0"/>
+        <w:ind w:firstLine="720"/>
+        <w:jc w:val="both"/>
+        <w:rPr>
+          <w:rFonts w:ascii="Consolas" w:hAnsi="Consolas"/>
+          <w:sz w:val="21"/>
+          <w:szCs w:val="21"/>
+          <w:highlight w:val="lightGray"/>
+        </w:rPr>
+      </w:pPr>
+      <w:r>
+        <w:rPr>
+          <w:rFonts w:ascii="Consolas" w:hAnsi="Consolas"/>
+          <w:sz w:val="21"/>
+          <w:szCs w:val="21"/>
+          <w:highlight w:val="lightGray"/>
+        </w:rPr>
+        <w:t xml:space="preserve">    &lt;/h1&gt;</w:t>
+      </w:r>
+    </w:p>
+    <w:p>
+      <w:pPr>
+        <w:spacing w:after="0"/>
+        <w:ind w:firstLine="720"/>
+        <w:jc w:val="both"/>
+        <w:rPr>
+          <w:rFonts w:ascii="Consolas" w:hAnsi="Consolas"/>
+          <w:sz w:val="21"/>
+          <w:szCs w:val="21"/>
+          <w:highlight w:val="lightGray"/>
+        </w:rPr>
+      </w:pPr>
+      <w:r>
+        <w:rPr>
+          <w:rFonts w:ascii="Consolas" w:hAnsi="Consolas"/>
+          <w:sz w:val="21"/>
+          <w:szCs w:val="21"/>
+          <w:highlight w:val="lightGray"/>
+        </w:rPr>
+        <w:lastRenderedPageBreak/>
+        <w:t xml:space="preserve">    &lt;p&gt;</w:t>
+      </w:r>
+    </w:p>
+    <w:p>
+      <w:pPr>
+        <w:spacing w:after="0"/>
+        <w:ind w:firstLine="720"/>
+        <w:jc w:val="both"/>
+        <w:rPr>
+          <w:rFonts w:ascii="Consolas" w:hAnsi="Consolas"/>
+          <w:sz w:val="21"/>
+          <w:szCs w:val="21"/>
+          <w:highlight w:val="lightGray"/>
+        </w:rPr>
+      </w:pPr>
+      <w:r>
+        <w:rPr>
+          <w:rFonts w:ascii="Consolas" w:hAnsi="Consolas"/>
+          <w:sz w:val="21"/>
+          <w:szCs w:val="21"/>
+          <w:highlight w:val="lightGray"/>
+        </w:rPr>
+        <w:t xml:space="preserve">      {</w:t>
+      </w:r>
+      <w:proofErr w:type="spellStart"/>
+      <w:r>
+        <w:rPr>
+          <w:rFonts w:ascii="Consolas" w:hAnsi="Consolas"/>
+          <w:sz w:val="21"/>
+          <w:szCs w:val="21"/>
+          <w:highlight w:val="lightGray"/>
+        </w:rPr>
+        <w:t>Math.PI.toFixed</w:t>
+      </w:r>
+      <w:proofErr w:type="spellEnd"/>
+      <w:r>
+        <w:rPr>
+          <w:rFonts w:ascii="Consolas" w:hAnsi="Consolas"/>
+          <w:sz w:val="21"/>
+          <w:szCs w:val="21"/>
+          <w:highlight w:val="lightGray"/>
+        </w:rPr>
+        <w:t>(20)}</w:t>
+      </w:r>
+    </w:p>
+    <w:p>
+      <w:pPr>
+        <w:spacing w:after="0"/>
+        <w:ind w:firstLine="720"/>
+        <w:jc w:val="both"/>
+        <w:rPr>
+          <w:rFonts w:ascii="Consolas" w:hAnsi="Consolas"/>
+          <w:sz w:val="21"/>
+          <w:szCs w:val="21"/>
+          <w:highlight w:val="lightGray"/>
+        </w:rPr>
+      </w:pPr>
+      <w:r>
+        <w:rPr>
+          <w:rFonts w:ascii="Consolas" w:hAnsi="Consolas"/>
+          <w:sz w:val="21"/>
+          <w:szCs w:val="21"/>
+          <w:highlight w:val="lightGray"/>
+        </w:rPr>
+        <w:t xml:space="preserve">    &lt;/p&gt;</w:t>
+      </w:r>
+    </w:p>
+    <w:p>
+      <w:pPr>
+        <w:spacing w:after="0"/>
+        <w:ind w:firstLine="720"/>
+        <w:jc w:val="both"/>
+        <w:rPr>
+          <w:rFonts w:ascii="Consolas" w:hAnsi="Consolas"/>
+          <w:sz w:val="21"/>
+          <w:szCs w:val="21"/>
+          <w:highlight w:val="lightGray"/>
+        </w:rPr>
+      </w:pPr>
+      <w:r>
+        <w:rPr>
+          <w:rFonts w:ascii="Consolas" w:hAnsi="Consolas"/>
+          <w:sz w:val="21"/>
+          <w:szCs w:val="21"/>
+          <w:highlight w:val="lightGray"/>
+        </w:rPr>
+        <w:t xml:space="preserve">  &lt;/div&gt;</w:t>
+      </w:r>
+    </w:p>
+    <w:p>
+      <w:pPr>
+        <w:spacing w:after="0"/>
+        <w:ind w:firstLine="720"/>
+        <w:jc w:val="both"/>
+        <w:rPr>
+          <w:rFonts w:ascii="Consolas" w:hAnsi="Consolas"/>
+          <w:sz w:val="21"/>
+          <w:szCs w:val="21"/>
+          <w:highlight w:val="lightGray"/>
+        </w:rPr>
+      </w:pPr>
+      <w:r>
+        <w:rPr>
+          <w:rFonts w:ascii="Consolas" w:hAnsi="Consolas"/>
+          <w:sz w:val="21"/>
+          <w:szCs w:val="21"/>
+          <w:highlight w:val="lightGray"/>
+        </w:rPr>
+        <w:t>);</w:t>
+      </w:r>
+    </w:p>
+    <w:p>
+      <w:pPr>
+        <w:spacing w:after="0"/>
+        <w:jc w:val="both"/>
+        <w:rPr>
+          <w:rFonts w:ascii="Consolas" w:hAnsi="Consolas"/>
+          <w:sz w:val="21"/>
+          <w:szCs w:val="21"/>
+          <w:highlight w:val="lightGray"/>
+        </w:rPr>
+      </w:pPr>
+    </w:p>
+    <w:p>
+      <w:pPr>
+        <w:spacing w:after="0"/>
+        <w:ind w:firstLine="720"/>
+        <w:jc w:val="both"/>
+        <w:rPr>
+          <w:rFonts w:ascii="Consolas" w:hAnsi="Consolas"/>
+          <w:sz w:val="21"/>
+          <w:szCs w:val="21"/>
+          <w:highlight w:val="lightGray"/>
+        </w:rPr>
+      </w:pPr>
+      <w:proofErr w:type="spellStart"/>
+      <w:r>
+        <w:rPr>
+          <w:rFonts w:ascii="Consolas" w:hAnsi="Consolas"/>
+          <w:sz w:val="21"/>
+          <w:szCs w:val="21"/>
+          <w:highlight w:val="lightGray"/>
+        </w:rPr>
+        <w:t>ReactDOM.render</w:t>
+      </w:r>
+      <w:proofErr w:type="spellEnd"/>
+      <w:r>
+        <w:rPr>
+          <w:rFonts w:ascii="Consolas" w:hAnsi="Consolas"/>
+          <w:sz w:val="21"/>
+          <w:szCs w:val="21"/>
+          <w:highlight w:val="lightGray"/>
+        </w:rPr>
+        <w:t>(pi,</w:t>
+      </w:r>
+      <w:r>
+        <w:rPr>
+          <w:rFonts w:ascii="Consolas" w:hAnsi="Consolas"/>
+          <w:sz w:val="21"/>
+          <w:szCs w:val="21"/>
+          <w:highlight w:val="lightGray"/>
+        </w:rPr>
+        <w:t xml:space="preserve"> </w:t>
+      </w:r>
+      <w:proofErr w:type="spellStart"/>
+      <w:proofErr w:type="gramStart"/>
+      <w:r>
+        <w:rPr>
+          <w:rFonts w:ascii="Consolas" w:hAnsi="Consolas"/>
+          <w:sz w:val="21"/>
+          <w:szCs w:val="21"/>
+          <w:highlight w:val="lightGray"/>
+        </w:rPr>
+        <w:t>document.getElementById</w:t>
+      </w:r>
+      <w:proofErr w:type="spellEnd"/>
+      <w:proofErr w:type="gramEnd"/>
+      <w:r>
+        <w:rPr>
+          <w:rFonts w:ascii="Consolas" w:hAnsi="Consolas"/>
+          <w:sz w:val="21"/>
+          <w:szCs w:val="21"/>
+          <w:highlight w:val="lightGray"/>
+        </w:rPr>
+        <w:t>('app'));</w:t>
+      </w:r>
+    </w:p>
+    <w:p>
+      <w:pPr>
+        <w:pStyle w:val="ListParagraph"/>
+        <w:numPr>
+          <w:ilvl w:val="0"/>
+          <w:numId w:val="3"/>
+        </w:numPr>
+        <w:spacing w:before="240"/>
+        <w:jc w:val="both"/>
+        <w:rPr>
+          <w:rFonts w:ascii="Consolas" w:hAnsi="Consolas"/>
+          <w:sz w:val="24"/>
+          <w:szCs w:val="24"/>
+        </w:rPr>
+      </w:pPr>
+      <w:r>
+        <w:rPr>
+          <w:rFonts w:ascii="Consolas" w:hAnsi="Consolas"/>
+          <w:sz w:val="24"/>
+          <w:szCs w:val="24"/>
+        </w:rPr>
+        <w:t>This code when written in JS file would by default be treated as regular JS.</w:t>
+      </w:r>
+    </w:p>
+    <w:p>
+      <w:pPr>
+        <w:pStyle w:val="ListParagraph"/>
+        <w:numPr>
+          <w:ilvl w:val="0"/>
+          <w:numId w:val="3"/>
+        </w:numPr>
+        <w:spacing w:before="240"/>
+        <w:jc w:val="both"/>
+        <w:rPr>
+          <w:rFonts w:ascii="Consolas" w:hAnsi="Consolas"/>
+          <w:sz w:val="24"/>
+          <w:szCs w:val="24"/>
+        </w:rPr>
+      </w:pPr>
+      <w:r>
+        <w:rPr>
+          <w:rFonts w:ascii="Consolas" w:hAnsi="Consolas"/>
+          <w:sz w:val="24"/>
+          <w:szCs w:val="24"/>
+        </w:rPr>
+        <w:t xml:space="preserve">All the code between </w:t>
+      </w:r>
+      <w:r>
+        <w:rPr>
+          <w:rFonts w:ascii="Consolas" w:hAnsi="Consolas"/>
+          <w:sz w:val="24"/>
+          <w:szCs w:val="24"/>
+          <w:highlight w:val="lightGray"/>
+        </w:rPr>
+        <w:t>&lt;div&gt;&lt;/div&gt;</w:t>
+      </w:r>
+      <w:r>
+        <w:rPr>
+          <w:rFonts w:ascii="Consolas" w:hAnsi="Consolas"/>
+          <w:sz w:val="24"/>
+          <w:szCs w:val="24"/>
+        </w:rPr>
+        <w:t xml:space="preserve"> tags would be treated as JSX.</w:t>
+      </w:r>
+    </w:p>
+    <w:p>
+      <w:pPr>
+        <w:pStyle w:val="ListParagraph"/>
+        <w:numPr>
+          <w:ilvl w:val="0"/>
+          <w:numId w:val="3"/>
+        </w:numPr>
+        <w:spacing w:before="240"/>
+        <w:jc w:val="both"/>
+        <w:rPr>
+          <w:rFonts w:ascii="Consolas" w:hAnsi="Consolas"/>
+          <w:sz w:val="24"/>
+          <w:szCs w:val="24"/>
+        </w:rPr>
+      </w:pPr>
+      <w:proofErr w:type="spellStart"/>
+      <w:r>
+        <w:rPr>
+          <w:rFonts w:ascii="Consolas" w:hAnsi="Consolas"/>
+          <w:sz w:val="24"/>
+          <w:szCs w:val="24"/>
+          <w:highlight w:val="lightGray"/>
+        </w:rPr>
+        <w:t>Math.PI.toFixed</w:t>
+      </w:r>
+      <w:proofErr w:type="spellEnd"/>
+      <w:r>
+        <w:rPr>
+          <w:rFonts w:ascii="Consolas" w:hAnsi="Consolas"/>
+          <w:sz w:val="24"/>
+          <w:szCs w:val="24"/>
+          <w:highlight w:val="lightGray"/>
+        </w:rPr>
+        <w:t>(20)</w:t>
+      </w:r>
+      <w:r>
+        <w:rPr>
+          <w:rFonts w:ascii="Consolas" w:hAnsi="Consolas"/>
+          <w:sz w:val="24"/>
+          <w:szCs w:val="24"/>
+        </w:rPr>
+        <w:t xml:space="preserve"> is treated as JS again as it is inside curly braces.</w:t>
+      </w:r>
+    </w:p>
+    <w:p>
+      <w:pPr>
+        <w:pStyle w:val="ListParagraph"/>
+        <w:numPr>
+          <w:ilvl w:val="0"/>
+          <w:numId w:val="3"/>
+        </w:numPr>
+        <w:spacing w:before="240"/>
+        <w:jc w:val="both"/>
+        <w:rPr>
+          <w:rFonts w:ascii="Consolas" w:hAnsi="Consolas"/>
+          <w:sz w:val="24"/>
+          <w:szCs w:val="24"/>
+        </w:rPr>
+      </w:pPr>
+      <w:r>
+        <w:rPr>
+          <w:rFonts w:ascii="Consolas" w:hAnsi="Consolas"/>
+          <w:sz w:val="24"/>
+          <w:szCs w:val="24"/>
+        </w:rPr>
+        <w:t>The curly braces themselves would not be treated as JSX nor JS. They are markers that signal the beginning and end of a JS injection into JSX, similar to the quotation marks that signal the boundaries of a string.</w:t>
+      </w:r>
+    </w:p>
+    <w:p>
+      <w:pPr>
+        <w:spacing w:before="240"/>
+        <w:jc w:val="both"/>
+        <w:rPr>
+          <w:rFonts w:ascii="Consolas" w:hAnsi="Consolas"/>
+          <w:sz w:val="24"/>
+          <w:szCs w:val="24"/>
+        </w:rPr>
+      </w:pPr>
+    </w:p>
+    <w:p>
+      <w:pPr>
+        <w:spacing w:before="240"/>
+        <w:jc w:val="both"/>
+        <w:rPr>
+          <w:rFonts w:ascii="Consolas" w:hAnsi="Consolas"/>
+          <w:sz w:val="24"/>
+          <w:szCs w:val="24"/>
+        </w:rPr>
+      </w:pPr>
+      <w:r>
+        <w:rPr>
+          <w:rFonts w:ascii="Consolas" w:hAnsi="Consolas"/>
+          <w:color w:val="C45911" w:themeColor="accent2" w:themeShade="BF"/>
+          <w:sz w:val="36"/>
+          <w:szCs w:val="36"/>
+        </w:rPr>
+        <w:t>Variables in JSX</w:t>
+      </w:r>
+    </w:p>
+    <w:p>
+      <w:pPr>
+        <w:spacing w:before="240"/>
+        <w:jc w:val="both"/>
+        <w:rPr>
+          <w:rFonts w:ascii="Consolas" w:hAnsi="Consolas"/>
+          <w:sz w:val="24"/>
+          <w:szCs w:val="24"/>
+        </w:rPr>
+      </w:pPr>
+      <w:r>
+        <w:rPr>
+          <w:rFonts w:ascii="Consolas" w:hAnsi="Consolas"/>
+          <w:sz w:val="24"/>
+          <w:szCs w:val="24"/>
+        </w:rPr>
+        <w:t>When we inject JavaScript into JSX, that JS is part of the same environment as the rest of the JS in your file.</w:t>
+      </w:r>
+    </w:p>
+    <w:p>
+      <w:pPr>
+        <w:spacing w:before="240"/>
+        <w:jc w:val="both"/>
+        <w:rPr>
+          <w:rFonts w:ascii="Consolas" w:hAnsi="Consolas"/>
+          <w:sz w:val="24"/>
+          <w:szCs w:val="24"/>
+        </w:rPr>
+      </w:pPr>
+      <w:r>
+        <w:rPr>
+          <w:rFonts w:ascii="Consolas" w:hAnsi="Consolas"/>
+          <w:sz w:val="24"/>
+          <w:szCs w:val="24"/>
+        </w:rPr>
+        <w:t>That means that we can access variables while inside of a JSX expression, even if those variables were declared on the outside.</w:t>
+      </w:r>
+    </w:p>
+    <w:p>
+      <w:pPr>
+        <w:spacing w:before="240"/>
+        <w:jc w:val="both"/>
+        <w:rPr>
+          <w:rFonts w:ascii="Consolas" w:hAnsi="Consolas"/>
+          <w:sz w:val="24"/>
+          <w:szCs w:val="24"/>
+        </w:rPr>
+      </w:pPr>
+    </w:p>
+    <w:p>
+      <w:pPr>
+        <w:spacing w:before="240"/>
+        <w:jc w:val="both"/>
+        <w:rPr>
+          <w:rFonts w:ascii="Consolas" w:hAnsi="Consolas"/>
+          <w:sz w:val="24"/>
+          <w:szCs w:val="24"/>
+        </w:rPr>
+      </w:pPr>
+      <w:r>
+        <w:rPr>
+          <w:rFonts w:ascii="Consolas" w:hAnsi="Consolas"/>
+          <w:color w:val="C45911" w:themeColor="accent2" w:themeShade="BF"/>
+          <w:sz w:val="36"/>
+          <w:szCs w:val="36"/>
+        </w:rPr>
+        <w:t>Variable Attributes in JSX</w:t>
+      </w:r>
+    </w:p>
+    <w:p>
+      <w:pPr>
+        <w:spacing w:before="240"/>
+        <w:jc w:val="both"/>
+        <w:rPr>
+          <w:rFonts w:ascii="Consolas" w:hAnsi="Consolas"/>
+          <w:sz w:val="24"/>
+          <w:szCs w:val="24"/>
+        </w:rPr>
+      </w:pPr>
+      <w:r>
+        <w:rPr>
+          <w:rFonts w:ascii="Consolas" w:hAnsi="Consolas"/>
+          <w:sz w:val="24"/>
+          <w:szCs w:val="24"/>
+        </w:rPr>
+        <w:t>When writing JSX, it’s common to use variables to set attributes.</w:t>
+      </w:r>
+    </w:p>
+    <w:p>
+      <w:pPr>
+        <w:spacing w:before="240"/>
+        <w:jc w:val="both"/>
+        <w:rPr>
+          <w:rFonts w:ascii="Consolas" w:hAnsi="Consolas"/>
+          <w:sz w:val="24"/>
+          <w:szCs w:val="24"/>
+        </w:rPr>
+      </w:pPr>
+      <w:r>
+        <w:rPr>
+          <w:rFonts w:ascii="Consolas" w:hAnsi="Consolas"/>
+          <w:sz w:val="24"/>
+          <w:szCs w:val="24"/>
+        </w:rPr>
+        <w:t>Here’s an example of how that might work:</w:t>
+      </w:r>
+    </w:p>
+    <w:p>
+      <w:pPr>
+        <w:spacing w:after="0"/>
+        <w:ind w:left="720"/>
+        <w:jc w:val="both"/>
+        <w:rPr>
+          <w:rFonts w:ascii="Consolas" w:hAnsi="Consolas"/>
+          <w:sz w:val="21"/>
+          <w:szCs w:val="21"/>
+          <w:highlight w:val="lightGray"/>
+        </w:rPr>
+      </w:pPr>
+      <w:proofErr w:type="spellStart"/>
+      <w:r>
+        <w:rPr>
+          <w:rFonts w:ascii="Consolas" w:hAnsi="Consolas"/>
+          <w:sz w:val="21"/>
+          <w:szCs w:val="21"/>
+          <w:highlight w:val="lightGray"/>
+        </w:rPr>
+        <w:t>const</w:t>
+      </w:r>
+      <w:proofErr w:type="spellEnd"/>
+      <w:r>
+        <w:rPr>
+          <w:rFonts w:ascii="Consolas" w:hAnsi="Consolas"/>
+          <w:sz w:val="21"/>
+          <w:szCs w:val="21"/>
+          <w:highlight w:val="lightGray"/>
+        </w:rPr>
+        <w:t xml:space="preserve"> </w:t>
+      </w:r>
+      <w:proofErr w:type="spellStart"/>
+      <w:r>
+        <w:rPr>
+          <w:rFonts w:ascii="Consolas" w:hAnsi="Consolas"/>
+          <w:sz w:val="21"/>
+          <w:szCs w:val="21"/>
+          <w:highlight w:val="lightGray"/>
+        </w:rPr>
+        <w:t>sideLength</w:t>
+      </w:r>
+      <w:proofErr w:type="spellEnd"/>
+      <w:r>
+        <w:rPr>
+          <w:rFonts w:ascii="Consolas" w:hAnsi="Consolas"/>
+          <w:sz w:val="21"/>
+          <w:szCs w:val="21"/>
+          <w:highlight w:val="lightGray"/>
+        </w:rPr>
+        <w:t xml:space="preserve"> = "200px";</w:t>
+      </w:r>
+    </w:p>
+    <w:p>
+      <w:pPr>
+        <w:spacing w:after="0"/>
+        <w:ind w:left="720"/>
+        <w:jc w:val="both"/>
+        <w:rPr>
+          <w:rFonts w:ascii="Consolas" w:hAnsi="Consolas"/>
+          <w:sz w:val="21"/>
+          <w:szCs w:val="21"/>
+          <w:highlight w:val="lightGray"/>
+        </w:rPr>
+      </w:pPr>
+      <w:r>
+        <w:rPr>
+          <w:rFonts w:ascii="Consolas" w:hAnsi="Consolas"/>
+          <w:sz w:val="21"/>
+          <w:szCs w:val="21"/>
+          <w:highlight w:val="lightGray"/>
+        </w:rPr>
+        <w:t xml:space="preserve"> </w:t>
+      </w:r>
+    </w:p>
+    <w:p>
+      <w:pPr>
+        <w:spacing w:after="0"/>
+        <w:ind w:left="720"/>
+        <w:jc w:val="both"/>
+        <w:rPr>
+          <w:rFonts w:ascii="Consolas" w:hAnsi="Consolas"/>
+          <w:sz w:val="21"/>
+          <w:szCs w:val="21"/>
+          <w:highlight w:val="lightGray"/>
+        </w:rPr>
+      </w:pPr>
+      <w:proofErr w:type="spellStart"/>
+      <w:r>
+        <w:rPr>
+          <w:rFonts w:ascii="Consolas" w:hAnsi="Consolas"/>
+          <w:sz w:val="21"/>
+          <w:szCs w:val="21"/>
+          <w:highlight w:val="lightGray"/>
+        </w:rPr>
+        <w:t>const</w:t>
+      </w:r>
+      <w:proofErr w:type="spellEnd"/>
+      <w:r>
+        <w:rPr>
+          <w:rFonts w:ascii="Consolas" w:hAnsi="Consolas"/>
+          <w:sz w:val="21"/>
+          <w:szCs w:val="21"/>
+          <w:highlight w:val="lightGray"/>
+        </w:rPr>
+        <w:t xml:space="preserve"> panda = (</w:t>
+      </w:r>
+    </w:p>
+    <w:p>
+      <w:pPr>
+        <w:spacing w:after="0"/>
+        <w:ind w:left="720"/>
+        <w:jc w:val="both"/>
+        <w:rPr>
+          <w:rFonts w:ascii="Consolas" w:hAnsi="Consolas"/>
+          <w:sz w:val="21"/>
+          <w:szCs w:val="21"/>
+          <w:highlight w:val="lightGray"/>
+        </w:rPr>
+      </w:pPr>
+      <w:r>
+        <w:rPr>
+          <w:rFonts w:ascii="Consolas" w:hAnsi="Consolas"/>
+          <w:sz w:val="21"/>
+          <w:szCs w:val="21"/>
+          <w:highlight w:val="lightGray"/>
+        </w:rPr>
+        <w:t xml:space="preserve">  &lt;</w:t>
+      </w:r>
+      <w:proofErr w:type="spellStart"/>
+      <w:r>
+        <w:rPr>
+          <w:rFonts w:ascii="Consolas" w:hAnsi="Consolas"/>
+          <w:sz w:val="21"/>
+          <w:szCs w:val="21"/>
+          <w:highlight w:val="lightGray"/>
+        </w:rPr>
+        <w:t>img</w:t>
+      </w:r>
+      <w:proofErr w:type="spellEnd"/>
+      <w:r>
+        <w:rPr>
+          <w:rFonts w:ascii="Consolas" w:hAnsi="Consolas"/>
+          <w:sz w:val="21"/>
+          <w:szCs w:val="21"/>
+          <w:highlight w:val="lightGray"/>
+        </w:rPr>
+        <w:t xml:space="preserve"> </w:t>
+      </w:r>
+    </w:p>
+    <w:p>
+      <w:pPr>
+        <w:spacing w:after="0"/>
+        <w:ind w:left="720"/>
+        <w:jc w:val="both"/>
+        <w:rPr>
+          <w:rFonts w:ascii="Consolas" w:hAnsi="Consolas"/>
+          <w:sz w:val="21"/>
+          <w:szCs w:val="21"/>
+          <w:highlight w:val="lightGray"/>
+        </w:rPr>
+      </w:pPr>
+      <w:r>
+        <w:rPr>
+          <w:rFonts w:ascii="Consolas" w:hAnsi="Consolas"/>
+          <w:sz w:val="21"/>
+          <w:szCs w:val="21"/>
+          <w:highlight w:val="lightGray"/>
+        </w:rPr>
+        <w:t xml:space="preserve">    </w:t>
+      </w:r>
+      <w:proofErr w:type="spellStart"/>
+      <w:r>
+        <w:rPr>
+          <w:rFonts w:ascii="Consolas" w:hAnsi="Consolas"/>
+          <w:sz w:val="21"/>
+          <w:szCs w:val="21"/>
+          <w:highlight w:val="lightGray"/>
+        </w:rPr>
+        <w:t>src</w:t>
+      </w:r>
+      <w:proofErr w:type="spellEnd"/>
+      <w:r>
+        <w:rPr>
+          <w:rFonts w:ascii="Consolas" w:hAnsi="Consolas"/>
+          <w:sz w:val="21"/>
+          <w:szCs w:val="21"/>
+          <w:highlight w:val="lightGray"/>
+        </w:rPr>
+        <w:t xml:space="preserve">="images/panda.jpg" </w:t>
+      </w:r>
+    </w:p>
+    <w:p>
+      <w:pPr>
+        <w:spacing w:after="0"/>
+        <w:ind w:left="720"/>
+        <w:jc w:val="both"/>
+        <w:rPr>
+          <w:rFonts w:ascii="Consolas" w:hAnsi="Consolas"/>
+          <w:sz w:val="21"/>
+          <w:szCs w:val="21"/>
+          <w:highlight w:val="lightGray"/>
+        </w:rPr>
+      </w:pPr>
+      <w:r>
+        <w:rPr>
+          <w:rFonts w:ascii="Consolas" w:hAnsi="Consolas"/>
+          <w:sz w:val="21"/>
+          <w:szCs w:val="21"/>
+          <w:highlight w:val="lightGray"/>
+        </w:rPr>
+        <w:t xml:space="preserve">    alt="panda" </w:t>
+      </w:r>
+    </w:p>
+    <w:p>
+      <w:pPr>
+        <w:spacing w:after="0"/>
+        <w:ind w:left="720"/>
+        <w:jc w:val="both"/>
+        <w:rPr>
+          <w:rFonts w:ascii="Consolas" w:hAnsi="Consolas"/>
+          <w:sz w:val="21"/>
+          <w:szCs w:val="21"/>
+          <w:highlight w:val="lightGray"/>
+        </w:rPr>
+      </w:pPr>
+      <w:r>
+        <w:rPr>
+          <w:rFonts w:ascii="Consolas" w:hAnsi="Consolas"/>
+          <w:sz w:val="21"/>
+          <w:szCs w:val="21"/>
+          <w:highlight w:val="lightGray"/>
+        </w:rPr>
+        <w:t xml:space="preserve">    height={</w:t>
+      </w:r>
+      <w:proofErr w:type="spellStart"/>
+      <w:r>
+        <w:rPr>
+          <w:rFonts w:ascii="Consolas" w:hAnsi="Consolas"/>
+          <w:sz w:val="21"/>
+          <w:szCs w:val="21"/>
+          <w:highlight w:val="lightGray"/>
+        </w:rPr>
+        <w:t>sideLength</w:t>
+      </w:r>
+      <w:proofErr w:type="spellEnd"/>
+      <w:r>
+        <w:rPr>
+          <w:rFonts w:ascii="Consolas" w:hAnsi="Consolas"/>
+          <w:sz w:val="21"/>
+          <w:szCs w:val="21"/>
+          <w:highlight w:val="lightGray"/>
+        </w:rPr>
+        <w:t xml:space="preserve">} </w:t>
+      </w:r>
+    </w:p>
+    <w:p>
+      <w:pPr>
+        <w:spacing w:after="0"/>
+        <w:ind w:left="720"/>
+        <w:jc w:val="both"/>
+        <w:rPr>
+          <w:rFonts w:ascii="Consolas" w:hAnsi="Consolas"/>
+          <w:sz w:val="21"/>
+          <w:szCs w:val="21"/>
+          <w:highlight w:val="lightGray"/>
+        </w:rPr>
+      </w:pPr>
+      <w:r>
+        <w:rPr>
+          <w:rFonts w:ascii="Consolas" w:hAnsi="Consolas"/>
+          <w:sz w:val="21"/>
+          <w:szCs w:val="21"/>
+          <w:highlight w:val="lightGray"/>
+        </w:rPr>
+        <w:t xml:space="preserve">    width={</w:t>
+      </w:r>
+      <w:proofErr w:type="spellStart"/>
+      <w:r>
+        <w:rPr>
+          <w:rFonts w:ascii="Consolas" w:hAnsi="Consolas"/>
+          <w:sz w:val="21"/>
+          <w:szCs w:val="21"/>
+          <w:highlight w:val="lightGray"/>
+        </w:rPr>
+        <w:t>sideLength</w:t>
+      </w:r>
+      <w:proofErr w:type="spellEnd"/>
+      <w:r>
+        <w:rPr>
+          <w:rFonts w:ascii="Consolas" w:hAnsi="Consolas"/>
+          <w:sz w:val="21"/>
+          <w:szCs w:val="21"/>
+          <w:highlight w:val="lightGray"/>
+        </w:rPr>
+        <w:t>} /&gt;</w:t>
+      </w:r>
+    </w:p>
+    <w:p>
+      <w:pPr>
+        <w:spacing w:after="0"/>
+        <w:ind w:left="720"/>
+        <w:jc w:val="both"/>
+        <w:rPr>
+          <w:rFonts w:ascii="Consolas" w:hAnsi="Consolas"/>
+          <w:sz w:val="21"/>
+          <w:szCs w:val="21"/>
+        </w:rPr>
+      </w:pPr>
+      <w:r>
+        <w:rPr>
+          <w:rFonts w:ascii="Consolas" w:hAnsi="Consolas"/>
+          <w:sz w:val="21"/>
+          <w:szCs w:val="21"/>
+          <w:highlight w:val="lightGray"/>
+        </w:rPr>
+        <w:t>);</w:t>
+      </w:r>
+    </w:p>
+    <w:p>
+      <w:pPr>
+        <w:spacing w:before="240"/>
+        <w:jc w:val="both"/>
+        <w:rPr>
+          <w:rFonts w:ascii="Consolas" w:hAnsi="Consolas"/>
+          <w:sz w:val="24"/>
+          <w:szCs w:val="24"/>
+        </w:rPr>
+      </w:pPr>
+      <w:r>
+        <w:rPr>
+          <w:rFonts w:ascii="Consolas" w:hAnsi="Consolas"/>
+          <w:sz w:val="24"/>
+          <w:szCs w:val="24"/>
+        </w:rPr>
+        <w:t>Object properties are also often used to set attributes:</w:t>
+      </w:r>
+    </w:p>
+    <w:p>
+      <w:pPr>
+        <w:spacing w:after="0"/>
+        <w:ind w:left="720"/>
+        <w:jc w:val="both"/>
+        <w:rPr>
+          <w:rFonts w:ascii="Consolas" w:hAnsi="Consolas"/>
+          <w:sz w:val="21"/>
+          <w:szCs w:val="21"/>
+          <w:highlight w:val="lightGray"/>
+        </w:rPr>
+      </w:pPr>
+      <w:proofErr w:type="spellStart"/>
+      <w:r>
+        <w:rPr>
+          <w:rFonts w:ascii="Consolas" w:hAnsi="Consolas"/>
+          <w:sz w:val="21"/>
+          <w:szCs w:val="21"/>
+          <w:highlight w:val="lightGray"/>
+        </w:rPr>
+        <w:t>const</w:t>
+      </w:r>
+      <w:proofErr w:type="spellEnd"/>
+      <w:r>
+        <w:rPr>
+          <w:rFonts w:ascii="Consolas" w:hAnsi="Consolas"/>
+          <w:sz w:val="21"/>
+          <w:szCs w:val="21"/>
+          <w:highlight w:val="lightGray"/>
+        </w:rPr>
+        <w:t xml:space="preserve"> pics = {</w:t>
+      </w:r>
+    </w:p>
+    <w:p>
+      <w:pPr>
+        <w:spacing w:after="0"/>
+        <w:ind w:left="720"/>
+        <w:jc w:val="both"/>
+        <w:rPr>
+          <w:rFonts w:ascii="Consolas" w:hAnsi="Consolas"/>
+          <w:sz w:val="21"/>
+          <w:szCs w:val="21"/>
+          <w:highlight w:val="lightGray"/>
+        </w:rPr>
+      </w:pPr>
+      <w:r>
+        <w:rPr>
+          <w:rFonts w:ascii="Consolas" w:hAnsi="Consolas"/>
+          <w:sz w:val="21"/>
+          <w:szCs w:val="21"/>
+          <w:highlight w:val="lightGray"/>
+        </w:rPr>
+        <w:t xml:space="preserve">  panda: "http://bit.ly/1Tqltv5",</w:t>
+      </w:r>
+    </w:p>
+    <w:p>
+      <w:pPr>
+        <w:spacing w:after="0"/>
+        <w:ind w:left="720"/>
+        <w:jc w:val="both"/>
+        <w:rPr>
+          <w:rFonts w:ascii="Consolas" w:hAnsi="Consolas"/>
+          <w:sz w:val="21"/>
+          <w:szCs w:val="21"/>
+          <w:highlight w:val="lightGray"/>
+        </w:rPr>
+      </w:pPr>
+      <w:r>
+        <w:rPr>
+          <w:rFonts w:ascii="Consolas" w:hAnsi="Consolas"/>
+          <w:sz w:val="21"/>
+          <w:szCs w:val="21"/>
+          <w:highlight w:val="lightGray"/>
+        </w:rPr>
+        <w:lastRenderedPageBreak/>
+        <w:t xml:space="preserve">  owl: "http://bit.ly/1XGtkM3",</w:t>
+      </w:r>
+    </w:p>
+    <w:p>
+      <w:pPr>
+        <w:spacing w:after="0"/>
+        <w:ind w:left="720"/>
+        <w:jc w:val="both"/>
+        <w:rPr>
+          <w:rFonts w:ascii="Consolas" w:hAnsi="Consolas"/>
+          <w:sz w:val="21"/>
+          <w:szCs w:val="21"/>
+          <w:highlight w:val="lightGray"/>
+        </w:rPr>
+      </w:pPr>
+      <w:r>
+        <w:rPr>
+          <w:rFonts w:ascii="Consolas" w:hAnsi="Consolas"/>
+          <w:sz w:val="21"/>
+          <w:szCs w:val="21"/>
+          <w:highlight w:val="lightGray"/>
+        </w:rPr>
+        <w:t xml:space="preserve">  </w:t>
+      </w:r>
+      <w:proofErr w:type="spellStart"/>
+      <w:r>
+        <w:rPr>
+          <w:rFonts w:ascii="Consolas" w:hAnsi="Consolas"/>
+          <w:sz w:val="21"/>
+          <w:szCs w:val="21"/>
+          <w:highlight w:val="lightGray"/>
+        </w:rPr>
+        <w:t>owlCat</w:t>
+      </w:r>
+      <w:proofErr w:type="spellEnd"/>
+      <w:r>
+        <w:rPr>
+          <w:rFonts w:ascii="Consolas" w:hAnsi="Consolas"/>
+          <w:sz w:val="21"/>
+          <w:szCs w:val="21"/>
+          <w:highlight w:val="lightGray"/>
+        </w:rPr>
+        <w:t>: "http://bit.ly/1Upbczi"</w:t>
+      </w:r>
+    </w:p>
+    <w:p>
+      <w:pPr>
+        <w:spacing w:after="0"/>
+        <w:ind w:left="720"/>
+        <w:jc w:val="both"/>
+        <w:rPr>
+          <w:rFonts w:ascii="Consolas" w:hAnsi="Consolas"/>
+          <w:sz w:val="21"/>
+          <w:szCs w:val="21"/>
+          <w:highlight w:val="lightGray"/>
+        </w:rPr>
+      </w:pPr>
+      <w:r>
+        <w:rPr>
+          <w:rFonts w:ascii="Consolas" w:hAnsi="Consolas"/>
+          <w:sz w:val="21"/>
+          <w:szCs w:val="21"/>
+          <w:highlight w:val="lightGray"/>
+        </w:rPr>
+        <w:t xml:space="preserve">}; </w:t>
+      </w:r>
+    </w:p>
+    <w:p>
+      <w:pPr>
+        <w:spacing w:after="0"/>
+        <w:ind w:left="720"/>
+        <w:jc w:val="both"/>
+        <w:rPr>
+          <w:rFonts w:ascii="Consolas" w:hAnsi="Consolas"/>
+          <w:sz w:val="21"/>
+          <w:szCs w:val="21"/>
+          <w:highlight w:val="lightGray"/>
+        </w:rPr>
+      </w:pPr>
+      <w:r>
+        <w:rPr>
+          <w:rFonts w:ascii="Consolas" w:hAnsi="Consolas"/>
+          <w:sz w:val="21"/>
+          <w:szCs w:val="21"/>
+          <w:highlight w:val="lightGray"/>
+        </w:rPr>
+        <w:t xml:space="preserve"> </w:t>
+      </w:r>
+    </w:p>
+    <w:p>
+      <w:pPr>
+        <w:spacing w:after="0"/>
+        <w:ind w:left="720"/>
+        <w:jc w:val="both"/>
+        <w:rPr>
+          <w:rFonts w:ascii="Consolas" w:hAnsi="Consolas"/>
+          <w:sz w:val="21"/>
+          <w:szCs w:val="21"/>
+          <w:highlight w:val="lightGray"/>
+        </w:rPr>
+      </w:pPr>
+      <w:proofErr w:type="spellStart"/>
+      <w:r>
+        <w:rPr>
+          <w:rFonts w:ascii="Consolas" w:hAnsi="Consolas"/>
+          <w:sz w:val="21"/>
+          <w:szCs w:val="21"/>
+          <w:highlight w:val="lightGray"/>
+        </w:rPr>
+        <w:t>const</w:t>
+      </w:r>
+      <w:proofErr w:type="spellEnd"/>
+      <w:r>
+        <w:rPr>
+          <w:rFonts w:ascii="Consolas" w:hAnsi="Consolas"/>
+          <w:sz w:val="21"/>
+          <w:szCs w:val="21"/>
+          <w:highlight w:val="lightGray"/>
+        </w:rPr>
+        <w:t xml:space="preserve"> panda = (</w:t>
+      </w:r>
+    </w:p>
+    <w:p>
+      <w:pPr>
+        <w:spacing w:after="0"/>
+        <w:ind w:left="720"/>
+        <w:jc w:val="both"/>
+        <w:rPr>
+          <w:rFonts w:ascii="Consolas" w:hAnsi="Consolas"/>
+          <w:sz w:val="21"/>
+          <w:szCs w:val="21"/>
+          <w:highlight w:val="lightGray"/>
+        </w:rPr>
+      </w:pPr>
+      <w:r>
+        <w:rPr>
+          <w:rFonts w:ascii="Consolas" w:hAnsi="Consolas"/>
+          <w:sz w:val="21"/>
+          <w:szCs w:val="21"/>
+          <w:highlight w:val="lightGray"/>
+        </w:rPr>
+        <w:t xml:space="preserve">  &lt;</w:t>
+      </w:r>
+      <w:proofErr w:type="spellStart"/>
+      <w:r>
+        <w:rPr>
+          <w:rFonts w:ascii="Consolas" w:hAnsi="Consolas"/>
+          <w:sz w:val="21"/>
+          <w:szCs w:val="21"/>
+          <w:highlight w:val="lightGray"/>
+        </w:rPr>
+        <w:t>img</w:t>
+      </w:r>
+      <w:proofErr w:type="spellEnd"/>
+      <w:r>
+        <w:rPr>
+          <w:rFonts w:ascii="Consolas" w:hAnsi="Consolas"/>
+          <w:sz w:val="21"/>
+          <w:szCs w:val="21"/>
+          <w:highlight w:val="lightGray"/>
+        </w:rPr>
+        <w:t xml:space="preserve"> </w:t>
+      </w:r>
+    </w:p>
+    <w:p>
+      <w:pPr>
+        <w:spacing w:after="0"/>
+        <w:ind w:left="720"/>
+        <w:jc w:val="both"/>
+        <w:rPr>
+          <w:rFonts w:ascii="Consolas" w:hAnsi="Consolas"/>
+          <w:sz w:val="21"/>
+          <w:szCs w:val="21"/>
+          <w:highlight w:val="lightGray"/>
+        </w:rPr>
+      </w:pPr>
+      <w:r>
+        <w:rPr>
+          <w:rFonts w:ascii="Consolas" w:hAnsi="Consolas"/>
+          <w:sz w:val="21"/>
+          <w:szCs w:val="21"/>
+          <w:highlight w:val="lightGray"/>
+        </w:rPr>
+        <w:t xml:space="preserve">    </w:t>
+      </w:r>
+      <w:proofErr w:type="spellStart"/>
+      <w:r>
+        <w:rPr>
+          <w:rFonts w:ascii="Consolas" w:hAnsi="Consolas"/>
+          <w:sz w:val="21"/>
+          <w:szCs w:val="21"/>
+          <w:highlight w:val="lightGray"/>
+        </w:rPr>
+        <w:t>src</w:t>
+      </w:r>
+      <w:proofErr w:type="spellEnd"/>
+      <w:r>
+        <w:rPr>
+          <w:rFonts w:ascii="Consolas" w:hAnsi="Consolas"/>
+          <w:sz w:val="21"/>
+          <w:szCs w:val="21"/>
+          <w:highlight w:val="lightGray"/>
+        </w:rPr>
+        <w:t>={</w:t>
+      </w:r>
+      <w:proofErr w:type="spellStart"/>
+      <w:proofErr w:type="gramStart"/>
+      <w:r>
+        <w:rPr>
+          <w:rFonts w:ascii="Consolas" w:hAnsi="Consolas"/>
+          <w:sz w:val="21"/>
+          <w:szCs w:val="21"/>
+          <w:highlight w:val="lightGray"/>
+        </w:rPr>
+        <w:t>pics.panda</w:t>
+      </w:r>
+      <w:proofErr w:type="spellEnd"/>
+      <w:proofErr w:type="gramEnd"/>
+      <w:r>
+        <w:rPr>
+          <w:rFonts w:ascii="Consolas" w:hAnsi="Consolas"/>
+          <w:sz w:val="21"/>
+          <w:szCs w:val="21"/>
+          <w:highlight w:val="lightGray"/>
+        </w:rPr>
+        <w:t xml:space="preserve">} </w:t>
+      </w:r>
+    </w:p>
+    <w:p>
+      <w:pPr>
+        <w:spacing w:after="0"/>
+        <w:ind w:left="720"/>
+        <w:jc w:val="both"/>
+        <w:rPr>
+          <w:rFonts w:ascii="Consolas" w:hAnsi="Consolas"/>
+          <w:sz w:val="21"/>
+          <w:szCs w:val="21"/>
+          <w:highlight w:val="lightGray"/>
+        </w:rPr>
+      </w:pPr>
+      <w:r>
+        <w:rPr>
+          <w:rFonts w:ascii="Consolas" w:hAnsi="Consolas"/>
+          <w:sz w:val="21"/>
+          <w:szCs w:val="21"/>
+          <w:highlight w:val="lightGray"/>
+        </w:rPr>
+        <w:t xml:space="preserve">    alt="Lazy Panda" /&gt;</w:t>
+      </w:r>
+    </w:p>
+    <w:p>
+      <w:pPr>
+        <w:spacing w:after="0"/>
+        <w:ind w:left="720"/>
+        <w:jc w:val="both"/>
+        <w:rPr>
+          <w:rFonts w:ascii="Consolas" w:hAnsi="Consolas"/>
+          <w:sz w:val="21"/>
+          <w:szCs w:val="21"/>
+          <w:highlight w:val="lightGray"/>
+        </w:rPr>
+      </w:pPr>
+      <w:r>
+        <w:rPr>
+          <w:rFonts w:ascii="Consolas" w:hAnsi="Consolas"/>
+          <w:sz w:val="21"/>
+          <w:szCs w:val="21"/>
+          <w:highlight w:val="lightGray"/>
+        </w:rPr>
+        <w:t>);</w:t>
+      </w:r>
+    </w:p>
+    <w:p>
+      <w:pPr>
+        <w:spacing w:after="0"/>
+        <w:ind w:left="720"/>
+        <w:jc w:val="both"/>
+        <w:rPr>
+          <w:rFonts w:ascii="Consolas" w:hAnsi="Consolas"/>
+          <w:sz w:val="21"/>
+          <w:szCs w:val="21"/>
+          <w:highlight w:val="lightGray"/>
+        </w:rPr>
+      </w:pPr>
+      <w:r>
+        <w:rPr>
+          <w:rFonts w:ascii="Consolas" w:hAnsi="Consolas"/>
+          <w:sz w:val="21"/>
+          <w:szCs w:val="21"/>
+          <w:highlight w:val="lightGray"/>
+        </w:rPr>
+        <w:t xml:space="preserve"> </w:t>
+      </w:r>
+    </w:p>
+    <w:p>
+      <w:pPr>
+        <w:spacing w:after="0"/>
+        <w:ind w:left="720"/>
+        <w:jc w:val="both"/>
+        <w:rPr>
+          <w:rFonts w:ascii="Consolas" w:hAnsi="Consolas"/>
+          <w:sz w:val="21"/>
+          <w:szCs w:val="21"/>
+          <w:highlight w:val="lightGray"/>
+        </w:rPr>
+      </w:pPr>
+      <w:proofErr w:type="spellStart"/>
+      <w:r>
+        <w:rPr>
+          <w:rFonts w:ascii="Consolas" w:hAnsi="Consolas"/>
+          <w:sz w:val="21"/>
+          <w:szCs w:val="21"/>
+          <w:highlight w:val="lightGray"/>
+        </w:rPr>
+        <w:t>const</w:t>
+      </w:r>
+      <w:proofErr w:type="spellEnd"/>
+      <w:r>
+        <w:rPr>
+          <w:rFonts w:ascii="Consolas" w:hAnsi="Consolas"/>
+          <w:sz w:val="21"/>
+          <w:szCs w:val="21"/>
+          <w:highlight w:val="lightGray"/>
+        </w:rPr>
+        <w:t xml:space="preserve"> owl = (</w:t>
+      </w:r>
+    </w:p>
+    <w:p>
+      <w:pPr>
+        <w:spacing w:after="0"/>
+        <w:ind w:left="720"/>
+        <w:jc w:val="both"/>
+        <w:rPr>
+          <w:rFonts w:ascii="Consolas" w:hAnsi="Consolas"/>
+          <w:sz w:val="21"/>
+          <w:szCs w:val="21"/>
+          <w:highlight w:val="lightGray"/>
+        </w:rPr>
+      </w:pPr>
+      <w:r>
+        <w:rPr>
+          <w:rFonts w:ascii="Consolas" w:hAnsi="Consolas"/>
+          <w:sz w:val="21"/>
+          <w:szCs w:val="21"/>
+          <w:highlight w:val="lightGray"/>
+        </w:rPr>
+        <w:t xml:space="preserve">  &lt;</w:t>
+      </w:r>
+      <w:proofErr w:type="spellStart"/>
+      <w:r>
+        <w:rPr>
+          <w:rFonts w:ascii="Consolas" w:hAnsi="Consolas"/>
+          <w:sz w:val="21"/>
+          <w:szCs w:val="21"/>
+          <w:highlight w:val="lightGray"/>
+        </w:rPr>
+        <w:t>img</w:t>
+      </w:r>
+      <w:proofErr w:type="spellEnd"/>
+      <w:r>
+        <w:rPr>
+          <w:rFonts w:ascii="Consolas" w:hAnsi="Consolas"/>
+          <w:sz w:val="21"/>
+          <w:szCs w:val="21"/>
+          <w:highlight w:val="lightGray"/>
+        </w:rPr>
+        <w:t xml:space="preserve"> </w:t>
+      </w:r>
+    </w:p>
+    <w:p>
+      <w:pPr>
+        <w:spacing w:after="0"/>
+        <w:ind w:left="720"/>
+        <w:jc w:val="both"/>
+        <w:rPr>
+          <w:rFonts w:ascii="Consolas" w:hAnsi="Consolas"/>
+          <w:sz w:val="21"/>
+          <w:szCs w:val="21"/>
+          <w:highlight w:val="lightGray"/>
+        </w:rPr>
+      </w:pPr>
+      <w:r>
+        <w:rPr>
+          <w:rFonts w:ascii="Consolas" w:hAnsi="Consolas"/>
+          <w:sz w:val="21"/>
+          <w:szCs w:val="21"/>
+          <w:highlight w:val="lightGray"/>
+        </w:rPr>
+        <w:t xml:space="preserve">    </w:t>
+      </w:r>
+      <w:proofErr w:type="spellStart"/>
+      <w:r>
+        <w:rPr>
+          <w:rFonts w:ascii="Consolas" w:hAnsi="Consolas"/>
+          <w:sz w:val="21"/>
+          <w:szCs w:val="21"/>
+          <w:highlight w:val="lightGray"/>
+        </w:rPr>
+        <w:t>src</w:t>
+      </w:r>
+      <w:proofErr w:type="spellEnd"/>
+      <w:r>
+        <w:rPr>
+          <w:rFonts w:ascii="Consolas" w:hAnsi="Consolas"/>
+          <w:sz w:val="21"/>
+          <w:szCs w:val="21"/>
+          <w:highlight w:val="lightGray"/>
+        </w:rPr>
+        <w:t>={</w:t>
+      </w:r>
+      <w:proofErr w:type="spellStart"/>
+      <w:r>
+        <w:rPr>
+          <w:rFonts w:ascii="Consolas" w:hAnsi="Consolas"/>
+          <w:sz w:val="21"/>
+          <w:szCs w:val="21"/>
+          <w:highlight w:val="lightGray"/>
+        </w:rPr>
+        <w:t>pics.owl</w:t>
+      </w:r>
+      <w:proofErr w:type="spellEnd"/>
+      <w:r>
+        <w:rPr>
+          <w:rFonts w:ascii="Consolas" w:hAnsi="Consolas"/>
+          <w:sz w:val="21"/>
+          <w:szCs w:val="21"/>
+          <w:highlight w:val="lightGray"/>
+        </w:rPr>
+        <w:t xml:space="preserve">} </w:t>
+      </w:r>
+    </w:p>
+    <w:p>
+      <w:pPr>
+        <w:spacing w:after="0"/>
+        <w:ind w:left="720"/>
+        <w:jc w:val="both"/>
+        <w:rPr>
+          <w:rFonts w:ascii="Consolas" w:hAnsi="Consolas"/>
+          <w:sz w:val="21"/>
+          <w:szCs w:val="21"/>
+          <w:highlight w:val="lightGray"/>
+        </w:rPr>
+      </w:pPr>
+      <w:r>
+        <w:rPr>
+          <w:rFonts w:ascii="Consolas" w:hAnsi="Consolas"/>
+          <w:sz w:val="21"/>
+          <w:szCs w:val="21"/>
+          <w:highlight w:val="lightGray"/>
+        </w:rPr>
+        <w:t xml:space="preserve">    alt="Unimpressed Owl" /&gt;</w:t>
+      </w:r>
+    </w:p>
+    <w:p>
+      <w:pPr>
+        <w:spacing w:after="0"/>
+        <w:ind w:left="720"/>
+        <w:jc w:val="both"/>
+        <w:rPr>
+          <w:rFonts w:ascii="Consolas" w:hAnsi="Consolas"/>
+          <w:sz w:val="21"/>
+          <w:szCs w:val="21"/>
+          <w:highlight w:val="lightGray"/>
+        </w:rPr>
+      </w:pPr>
+      <w:r>
+        <w:rPr>
+          <w:rFonts w:ascii="Consolas" w:hAnsi="Consolas"/>
+          <w:sz w:val="21"/>
+          <w:szCs w:val="21"/>
+          <w:highlight w:val="lightGray"/>
+        </w:rPr>
+        <w:t>);</w:t>
+      </w:r>
+    </w:p>
+    <w:p>
+      <w:pPr>
+        <w:spacing w:after="0"/>
+        <w:ind w:left="720"/>
+        <w:jc w:val="both"/>
+        <w:rPr>
+          <w:rFonts w:ascii="Consolas" w:hAnsi="Consolas"/>
+          <w:sz w:val="21"/>
+          <w:szCs w:val="21"/>
+          <w:highlight w:val="lightGray"/>
+        </w:rPr>
+      </w:pPr>
+      <w:r>
+        <w:rPr>
+          <w:rFonts w:ascii="Consolas" w:hAnsi="Consolas"/>
+          <w:sz w:val="21"/>
+          <w:szCs w:val="21"/>
+          <w:highlight w:val="lightGray"/>
+        </w:rPr>
+        <w:t xml:space="preserve"> </w:t>
+      </w:r>
+    </w:p>
+    <w:p>
+      <w:pPr>
+        <w:spacing w:after="0"/>
+        <w:ind w:left="720"/>
+        <w:jc w:val="both"/>
+        <w:rPr>
+          <w:rFonts w:ascii="Consolas" w:hAnsi="Consolas"/>
+          <w:sz w:val="21"/>
+          <w:szCs w:val="21"/>
+          <w:highlight w:val="lightGray"/>
+        </w:rPr>
+      </w:pPr>
+      <w:proofErr w:type="spellStart"/>
+      <w:r>
+        <w:rPr>
+          <w:rFonts w:ascii="Consolas" w:hAnsi="Consolas"/>
+          <w:sz w:val="21"/>
+          <w:szCs w:val="21"/>
+          <w:highlight w:val="lightGray"/>
+        </w:rPr>
+        <w:t>const</w:t>
+      </w:r>
+      <w:proofErr w:type="spellEnd"/>
+      <w:r>
+        <w:rPr>
+          <w:rFonts w:ascii="Consolas" w:hAnsi="Consolas"/>
+          <w:sz w:val="21"/>
+          <w:szCs w:val="21"/>
+          <w:highlight w:val="lightGray"/>
+        </w:rPr>
+        <w:t xml:space="preserve"> </w:t>
+      </w:r>
+      <w:proofErr w:type="spellStart"/>
+      <w:r>
+        <w:rPr>
+          <w:rFonts w:ascii="Consolas" w:hAnsi="Consolas"/>
+          <w:sz w:val="21"/>
+          <w:szCs w:val="21"/>
+          <w:highlight w:val="lightGray"/>
+        </w:rPr>
+        <w:t>owlCat</w:t>
+      </w:r>
+      <w:proofErr w:type="spellEnd"/>
+      <w:r>
+        <w:rPr>
+          <w:rFonts w:ascii="Consolas" w:hAnsi="Consolas"/>
+          <w:sz w:val="21"/>
+          <w:szCs w:val="21"/>
+          <w:highlight w:val="lightGray"/>
+        </w:rPr>
+        <w:t xml:space="preserve"> = (</w:t>
+      </w:r>
+    </w:p>
+    <w:p>
+      <w:pPr>
+        <w:spacing w:after="0"/>
+        <w:ind w:left="720"/>
+        <w:jc w:val="both"/>
+        <w:rPr>
+          <w:rFonts w:ascii="Consolas" w:hAnsi="Consolas"/>
+          <w:sz w:val="21"/>
+          <w:szCs w:val="21"/>
+          <w:highlight w:val="lightGray"/>
+        </w:rPr>
+      </w:pPr>
+      <w:r>
+        <w:rPr>
+          <w:rFonts w:ascii="Consolas" w:hAnsi="Consolas"/>
+          <w:sz w:val="21"/>
+          <w:szCs w:val="21"/>
+          <w:highlight w:val="lightGray"/>
+        </w:rPr>
+        <w:t xml:space="preserve">  &lt;</w:t>
+      </w:r>
+      <w:proofErr w:type="spellStart"/>
+      <w:r>
+        <w:rPr>
+          <w:rFonts w:ascii="Consolas" w:hAnsi="Consolas"/>
+          <w:sz w:val="21"/>
+          <w:szCs w:val="21"/>
+          <w:highlight w:val="lightGray"/>
+        </w:rPr>
+        <w:t>img</w:t>
+      </w:r>
+      <w:proofErr w:type="spellEnd"/>
+      <w:r>
+        <w:rPr>
+          <w:rFonts w:ascii="Consolas" w:hAnsi="Consolas"/>
+          <w:sz w:val="21"/>
+          <w:szCs w:val="21"/>
+          <w:highlight w:val="lightGray"/>
+        </w:rPr>
+        <w:t xml:space="preserve"> </w:t>
+      </w:r>
+    </w:p>
+    <w:p>
+      <w:pPr>
+        <w:spacing w:after="0"/>
+        <w:ind w:left="720"/>
+        <w:jc w:val="both"/>
+        <w:rPr>
+          <w:rFonts w:ascii="Consolas" w:hAnsi="Consolas"/>
+          <w:sz w:val="21"/>
+          <w:szCs w:val="21"/>
+          <w:highlight w:val="lightGray"/>
+        </w:rPr>
+      </w:pPr>
+      <w:r>
+        <w:rPr>
+          <w:rFonts w:ascii="Consolas" w:hAnsi="Consolas"/>
+          <w:sz w:val="21"/>
+          <w:szCs w:val="21"/>
+          <w:highlight w:val="lightGray"/>
+        </w:rPr>
+        <w:t xml:space="preserve">    </w:t>
+      </w:r>
+      <w:proofErr w:type="spellStart"/>
+      <w:r>
+        <w:rPr>
+          <w:rFonts w:ascii="Consolas" w:hAnsi="Consolas"/>
+          <w:sz w:val="21"/>
+          <w:szCs w:val="21"/>
+          <w:highlight w:val="lightGray"/>
+        </w:rPr>
+        <w:t>src</w:t>
+      </w:r>
+      <w:proofErr w:type="spellEnd"/>
+      <w:r>
+        <w:rPr>
+          <w:rFonts w:ascii="Consolas" w:hAnsi="Consolas"/>
+          <w:sz w:val="21"/>
+          <w:szCs w:val="21"/>
+          <w:highlight w:val="lightGray"/>
+        </w:rPr>
+        <w:t>={</w:t>
+      </w:r>
+      <w:proofErr w:type="spellStart"/>
+      <w:proofErr w:type="gramStart"/>
+      <w:r>
+        <w:rPr>
+          <w:rFonts w:ascii="Consolas" w:hAnsi="Consolas"/>
+          <w:sz w:val="21"/>
+          <w:szCs w:val="21"/>
+          <w:highlight w:val="lightGray"/>
+        </w:rPr>
+        <w:t>pics.owlCat</w:t>
+      </w:r>
+      <w:proofErr w:type="spellEnd"/>
+      <w:proofErr w:type="gramEnd"/>
+      <w:r>
+        <w:rPr>
+          <w:rFonts w:ascii="Consolas" w:hAnsi="Consolas"/>
+          <w:sz w:val="21"/>
+          <w:szCs w:val="21"/>
+          <w:highlight w:val="lightGray"/>
+        </w:rPr>
+        <w:t xml:space="preserve">} </w:t>
+      </w:r>
+    </w:p>
+    <w:p>
+      <w:pPr>
+        <w:spacing w:after="0"/>
+        <w:ind w:left="720"/>
+        <w:jc w:val="both"/>
+        <w:rPr>
+          <w:rFonts w:ascii="Consolas" w:hAnsi="Consolas"/>
+          <w:sz w:val="21"/>
+          <w:szCs w:val="21"/>
+          <w:highlight w:val="lightGray"/>
+        </w:rPr>
+      </w:pPr>
+      <w:r>
+        <w:rPr>
+          <w:rFonts w:ascii="Consolas" w:hAnsi="Consolas"/>
+          <w:sz w:val="21"/>
+          <w:szCs w:val="21"/>
+          <w:highlight w:val="lightGray"/>
+        </w:rPr>
+        <w:t xml:space="preserve">    alt="Ghastly Abomination" /&gt;</w:t>
+      </w:r>
+    </w:p>
+    <w:p>
+      <w:pPr>
+        <w:spacing w:after="0"/>
+        <w:ind w:left="720"/>
+        <w:jc w:val="both"/>
+        <w:rPr>
+          <w:rFonts w:ascii="Consolas" w:hAnsi="Consolas"/>
+          <w:sz w:val="21"/>
+          <w:szCs w:val="21"/>
+        </w:rPr>
+      </w:pPr>
+      <w:r>
+        <w:rPr>
+          <w:rFonts w:ascii="Consolas" w:hAnsi="Consolas"/>
+          <w:sz w:val="21"/>
+          <w:szCs w:val="21"/>
+          <w:highlight w:val="lightGray"/>
+        </w:rPr>
+        <w:t>);</w:t>
+      </w:r>
+    </w:p>
+    <w:p>
+      <w:pPr>
+        <w:spacing w:before="240"/>
+        <w:jc w:val="both"/>
+        <w:rPr>
+          <w:rFonts w:ascii="Consolas" w:hAnsi="Consolas"/>
+          <w:color w:val="C45911" w:themeColor="accent2" w:themeShade="BF"/>
+          <w:sz w:val="24"/>
+          <w:szCs w:val="24"/>
+        </w:rPr>
+      </w:pPr>
+    </w:p>
+    <w:p>
+      <w:pPr>
+        <w:spacing w:before="240"/>
+        <w:jc w:val="both"/>
+        <w:rPr>
+          <w:rFonts w:ascii="Consolas" w:hAnsi="Consolas"/>
+          <w:sz w:val="24"/>
+          <w:szCs w:val="24"/>
+        </w:rPr>
+      </w:pPr>
+      <w:r>
+        <w:rPr>
+          <w:rFonts w:ascii="Consolas" w:hAnsi="Consolas"/>
+          <w:color w:val="C45911" w:themeColor="accent2" w:themeShade="BF"/>
+          <w:sz w:val="36"/>
+          <w:szCs w:val="36"/>
+        </w:rPr>
+        <w:t>Event Listeners in JSX</w:t>
+      </w:r>
+    </w:p>
+    <w:p>
+      <w:pPr>
+        <w:spacing w:before="240"/>
+        <w:jc w:val="both"/>
+        <w:rPr>
+          <w:rFonts w:ascii="Consolas" w:hAnsi="Consolas"/>
+          <w:sz w:val="24"/>
+          <w:szCs w:val="24"/>
+        </w:rPr>
+      </w:pPr>
     </w:p>
     <w:sectPr>
       <w:pgSz w:w="11906" w:h="16838"/>
@@ -78,9 +3111,9 @@
 <file path=word/numbering.xml><?xml version="1.0" encoding="utf-8"?>
 <w:numbering xmlns:wpc="http://schemas.microsoft.com/office/word/2010/wordprocessingCanvas" xmlns:cx="http://schemas.microsoft.com/office/drawing/2014/chartex" xmlns:cx1="http://schemas.microsoft.com/office/drawing/2015/9/8/chartex" xmlns:cx2="http://schemas.microsoft.com/office/drawing/2015/10/21/chartex" xmlns:cx3="http://schemas.microsoft.com/office/drawing/2016/5/9/chartex" xmlns:cx4="http://schemas.microsoft.com/office/drawing/2016/5/10/chartex" xmlns:cx5="http://schemas.microsoft.com/office/drawing/2016/5/11/chartex" xmlns:cx6="http://schemas.microsoft.com/office/drawing/2016/5/12/chartex" xmlns:cx7="http://schemas.microsoft.com/office/drawing/2016/5/13/chartex" xmlns:cx8="http://schemas.microsoft.com/office/drawing/2016/5/14/chartex" xmlns:mc="http://schemas.openxmlformats.org/markup-compatibility/2006" xmlns:aink="http://schemas.microsoft.com/office/drawing/2016/ink" xmlns:am3d="http://schemas.microsoft.com/office/drawing/2017/model3d" xmlns:o="urn:schemas-microsoft-com:office:office" xmlns:r="http://schemas.openxmlformats.org/officeDocument/2006/relationships" xmlns:m="http://schemas.openxmlformats.org/officeDocument/2006/math" xmlns:v="urn:schemas-microsoft-com:vml" xmlns:wp14="http://schemas.microsoft.com/office/word/2010/wordprocessingDrawing" xmlns:wp="http://schemas.openxmlformats.org/drawingml/2006/wordprocessingDrawing" xmlns:w10="urn:schemas-microsoft-com:office:word" xmlns:w="http://schemas.openxmlformats.org/wordprocessingml/2006/main" xmlns:w14="http://schemas.microsoft.com/office/word/2010/wordml" xmlns:w15="http://schemas.microsoft.com/office/word/2012/wordml" xmlns:w16cex="http://schemas.microsoft.com/office/word/2018/wordml/cex" xmlns:w16cid="http://schemas.microsoft.com/office/word/2016/wordml/cid" xmlns:w16="http://schemas.microsoft.com/office/word/2018/wordml" xmlns:w16sdtdh="http://schemas.microsoft.com/office/word/2020/wordml/sdtdatahash" xmlns:w16se="http://schemas.microsoft.com/office/word/2015/wordml/symex" xmlns:wpg="http://schemas.microsoft.com/office/word/2010/wordprocessingGroup" xmlns:wpi="http://schemas.microsoft.com/office/word/2010/wordprocessingInk" xmlns:wne="http://schemas.microsoft.com/office/word/2006/wordml" xmlns:wps="http://schemas.microsoft.com/office/word/2010/wordprocessingShape" mc:Ignorable="w14 w15 w16se w16cid w16 w16cex w16sdtdh wp14">
   <w:abstractNum w:abstractNumId="0" w15:restartNumberingAfterBreak="0">
-    <w:nsid w:val="15227EAE"/>
+    <w:nsid w:val="09D14272"/>
     <w:multiLevelType w:val="hybridMultilevel"/>
-    <w:tmpl w:val="63E6DF5A"/>
+    <w:tmpl w:val="AA12EFC6"/>
     <w:lvl w:ilvl="0" w:tplc="40090001">
       <w:start w:val="1"/>
       <w:numFmt w:val="bullet"/>
@@ -191,6 +3224,119 @@
     </w:lvl>
   </w:abstractNum>
   <w:abstractNum w:abstractNumId="1" w15:restartNumberingAfterBreak="0">
+    <w:nsid w:val="15227EAE"/>
+    <w:multiLevelType w:val="hybridMultilevel"/>
+    <w:tmpl w:val="63E6DF5A"/>
+    <w:lvl w:ilvl="0" w:tplc="40090001">
+      <w:start w:val="1"/>
+      <w:numFmt w:val="bullet"/>
+      <w:lvlText w:val=""/>
+      <w:lvlJc w:val="left"/>
+      <w:pPr>
+        <w:ind w:left="720" w:hanging="360"/>
+      </w:pPr>
+      <w:rPr>
+        <w:rFonts w:ascii="Symbol" w:hAnsi="Symbol" w:hint="default"/>
+      </w:rPr>
+    </w:lvl>
+    <w:lvl w:ilvl="1" w:tplc="40090003" w:tentative="1">
+      <w:start w:val="1"/>
+      <w:numFmt w:val="bullet"/>
+      <w:lvlText w:val="o"/>
+      <w:lvlJc w:val="left"/>
+      <w:pPr>
+        <w:ind w:left="1440" w:hanging="360"/>
+      </w:pPr>
+      <w:rPr>
+        <w:rFonts w:ascii="Courier New" w:hAnsi="Courier New" w:cs="Courier New" w:hint="default"/>
+      </w:rPr>
+    </w:lvl>
+    <w:lvl w:ilvl="2" w:tplc="40090005" w:tentative="1">
+      <w:start w:val="1"/>
+      <w:numFmt w:val="bullet"/>
+      <w:lvlText w:val=""/>
+      <w:lvlJc w:val="left"/>
+      <w:pPr>
+        <w:ind w:left="2160" w:hanging="360"/>
+      </w:pPr>
+      <w:rPr>
+        <w:rFonts w:ascii="Wingdings" w:hAnsi="Wingdings" w:hint="default"/>
+      </w:rPr>
+    </w:lvl>
+    <w:lvl w:ilvl="3" w:tplc="40090001" w:tentative="1">
+      <w:start w:val="1"/>
+      <w:numFmt w:val="bullet"/>
+      <w:lvlText w:val=""/>
+      <w:lvlJc w:val="left"/>
+      <w:pPr>
+        <w:ind w:left="2880" w:hanging="360"/>
+      </w:pPr>
+      <w:rPr>
+        <w:rFonts w:ascii="Symbol" w:hAnsi="Symbol" w:hint="default"/>
+      </w:rPr>
+    </w:lvl>
+    <w:lvl w:ilvl="4" w:tplc="40090003" w:tentative="1">
+      <w:start w:val="1"/>
+      <w:numFmt w:val="bullet"/>
+      <w:lvlText w:val="o"/>
+      <w:lvlJc w:val="left"/>
+      <w:pPr>
+        <w:ind w:left="3600" w:hanging="360"/>
+      </w:pPr>
+      <w:rPr>
+        <w:rFonts w:ascii="Courier New" w:hAnsi="Courier New" w:cs="Courier New" w:hint="default"/>
+      </w:rPr>
+    </w:lvl>
+    <w:lvl w:ilvl="5" w:tplc="40090005" w:tentative="1">
+      <w:start w:val="1"/>
+      <w:numFmt w:val="bullet"/>
+      <w:lvlText w:val=""/>
+      <w:lvlJc w:val="left"/>
+      <w:pPr>
+        <w:ind w:left="4320" w:hanging="360"/>
+      </w:pPr>
+      <w:rPr>
+        <w:rFonts w:ascii="Wingdings" w:hAnsi="Wingdings" w:hint="default"/>
+      </w:rPr>
+    </w:lvl>
+    <w:lvl w:ilvl="6" w:tplc="40090001" w:tentative="1">
+      <w:start w:val="1"/>
+      <w:numFmt w:val="bullet"/>
+      <w:lvlText w:val=""/>
+      <w:lvlJc w:val="left"/>
+      <w:pPr>
+        <w:ind w:left="5040" w:hanging="360"/>
+      </w:pPr>
+      <w:rPr>
+        <w:rFonts w:ascii="Symbol" w:hAnsi="Symbol" w:hint="default"/>
+      </w:rPr>
+    </w:lvl>
+    <w:lvl w:ilvl="7" w:tplc="40090003" w:tentative="1">
+      <w:start w:val="1"/>
+      <w:numFmt w:val="bullet"/>
+      <w:lvlText w:val="o"/>
+      <w:lvlJc w:val="left"/>
+      <w:pPr>
+        <w:ind w:left="5760" w:hanging="360"/>
+      </w:pPr>
+      <w:rPr>
+        <w:rFonts w:ascii="Courier New" w:hAnsi="Courier New" w:cs="Courier New" w:hint="default"/>
+      </w:rPr>
+    </w:lvl>
+    <w:lvl w:ilvl="8" w:tplc="40090005" w:tentative="1">
+      <w:start w:val="1"/>
+      <w:numFmt w:val="bullet"/>
+      <w:lvlText w:val=""/>
+      <w:lvlJc w:val="left"/>
+      <w:pPr>
+        <w:ind w:left="6480" w:hanging="360"/>
+      </w:pPr>
+      <w:rPr>
+        <w:rFonts w:ascii="Wingdings" w:hAnsi="Wingdings" w:hint="default"/>
+      </w:rPr>
+    </w:lvl>
+  </w:abstractNum>
+  <w:abstractNum w:abstractNumId="2" w15:restartNumberingAfterBreak="0">
     <w:nsid w:val="25D2143D"/>
     <w:multiLevelType w:val="hybridMultilevel"/>
     <w:tmpl w:val="93861A5E"/>
@@ -280,10 +3426,13 @@
     </w:lvl>
   </w:abstractNum>
   <w:num w:numId="1">
-    <w:abstractNumId w:val="0"/>
+    <w:abstractNumId w:val="1"/>
   </w:num>
   <w:num w:numId="2">
-    <w:abstractNumId w:val="1"/>
+    <w:abstractNumId w:val="2"/>
+  </w:num>
+  <w:num w:numId="3">
+    <w:abstractNumId w:val="0"/>
   </w:num>
 </w:numbering>
 </file>
@@ -690,7 +3839,6 @@
   <w:style w:type="character" w:default="1" w:styleId="DefaultParagraphFont">
     <w:name w:val="Default Paragraph Font"/>
     <w:uiPriority w:val="1"/>
-    <w:semiHidden/>
     <w:unhideWhenUsed/>
   </w:style>
   <w:style w:type="table" w:default="1" w:styleId="TableNormal">

</xml_diff>

<commit_message>
Day 5: Created a React Component
</commit_message>
<xml_diff>
--- a/react 101 - CodeAcademy.docx
+++ b/react 101 - CodeAcademy.docx
@@ -95,20 +95,38 @@
           <w:sz w:val="48"/>
           <w:szCs w:val="48"/>
         </w:rPr>
-        <w:t>Your First React Component</w:t>
+        <w:t>Component</w:t>
+      </w:r>
+      <w:r>
+        <w:rPr>
+          <w:rFonts w:ascii="Consolas" w:hAnsi="Consolas"/>
+          <w:color w:val="00B0F0"/>
+          <w:sz w:val="48"/>
+          <w:szCs w:val="48"/>
+        </w:rPr>
+        <w:t>s and Advanced JSX</w:t>
       </w:r>
     </w:p>
     <w:p>
       <w:pPr>
-        <w:spacing w:after="0"/>
+        <w:spacing w:before="240"/>
         <w:jc w:val="both"/>
         <w:rPr>
           <w:rFonts w:ascii="Consolas" w:hAnsi="Consolas"/>
-          <w:color w:val="7030A0"/>
+          <w:color w:val="00B050"/>
           <w:sz w:val="36"/>
           <w:szCs w:val="36"/>
         </w:rPr>
       </w:pPr>
+      <w:r>
+        <w:rPr>
+          <w:rFonts w:ascii="Consolas" w:hAnsi="Consolas"/>
+          <w:color w:val="00B050"/>
+          <w:sz w:val="36"/>
+          <w:szCs w:val="36"/>
+        </w:rPr>
+        <w:t>Use Multiline JSX in a Component</w:t>
+      </w:r>
     </w:p>
     <w:p>
       <w:pPr>
@@ -116,7 +134,6 @@
         <w:jc w:val="both"/>
         <w:rPr>
           <w:rFonts w:ascii="Consolas" w:hAnsi="Consolas"/>
-          <w:color w:val="000000" w:themeColor="text1"/>
           <w:sz w:val="24"/>
           <w:szCs w:val="24"/>
         </w:rPr>
@@ -128,7 +145,6 @@
         <w:jc w:val="both"/>
         <w:rPr>
           <w:rFonts w:ascii="Consolas" w:hAnsi="Consolas"/>
-          <w:color w:val="000000" w:themeColor="text1"/>
           <w:sz w:val="24"/>
           <w:szCs w:val="24"/>
         </w:rPr>
@@ -140,7 +156,39 @@
         <w:jc w:val="both"/>
         <w:rPr>
           <w:rFonts w:ascii="Consolas" w:hAnsi="Consolas"/>
-          <w:color w:val="000000" w:themeColor="text1"/>
+          <w:sz w:val="24"/>
+          <w:szCs w:val="24"/>
+        </w:rPr>
+      </w:pPr>
+    </w:p>
+    <w:p>
+      <w:pPr>
+        <w:spacing w:before="240"/>
+        <w:jc w:val="both"/>
+        <w:rPr>
+          <w:rFonts w:ascii="Consolas" w:hAnsi="Consolas"/>
+          <w:sz w:val="24"/>
+          <w:szCs w:val="24"/>
+        </w:rPr>
+      </w:pPr>
+    </w:p>
+    <w:p>
+      <w:pPr>
+        <w:spacing w:before="240"/>
+        <w:jc w:val="both"/>
+        <w:rPr>
+          <w:rFonts w:ascii="Consolas" w:hAnsi="Consolas"/>
+          <w:sz w:val="24"/>
+          <w:szCs w:val="24"/>
+        </w:rPr>
+      </w:pPr>
+    </w:p>
+    <w:p>
+      <w:pPr>
+        <w:spacing w:before="240"/>
+        <w:jc w:val="both"/>
+        <w:rPr>
+          <w:rFonts w:ascii="Consolas" w:hAnsi="Consolas"/>
           <w:sz w:val="24"/>
           <w:szCs w:val="24"/>
         </w:rPr>
@@ -474,6 +522,119 @@
     </w:lvl>
   </w:abstractNum>
   <w:abstractNum w:abstractNumId="3" w15:restartNumberingAfterBreak="0">
+    <w:nsid w:val="46033626"/>
+    <w:multiLevelType w:val="hybridMultilevel"/>
+    <w:tmpl w:val="3E301C1E"/>
+    <w:lvl w:ilvl="0" w:tplc="40090001">
+      <w:start w:val="1"/>
+      <w:numFmt w:val="bullet"/>
+      <w:lvlText w:val=""/>
+      <w:lvlJc w:val="left"/>
+      <w:pPr>
+        <w:ind w:left="720" w:hanging="360"/>
+      </w:pPr>
+      <w:rPr>
+        <w:rFonts w:ascii="Symbol" w:hAnsi="Symbol" w:hint="default"/>
+      </w:rPr>
+    </w:lvl>
+    <w:lvl w:ilvl="1" w:tplc="40090003" w:tentative="1">
+      <w:start w:val="1"/>
+      <w:numFmt w:val="bullet"/>
+      <w:lvlText w:val="o"/>
+      <w:lvlJc w:val="left"/>
+      <w:pPr>
+        <w:ind w:left="1440" w:hanging="360"/>
+      </w:pPr>
+      <w:rPr>
+        <w:rFonts w:ascii="Courier New" w:hAnsi="Courier New" w:cs="Courier New" w:hint="default"/>
+      </w:rPr>
+    </w:lvl>
+    <w:lvl w:ilvl="2" w:tplc="40090005" w:tentative="1">
+      <w:start w:val="1"/>
+      <w:numFmt w:val="bullet"/>
+      <w:lvlText w:val=""/>
+      <w:lvlJc w:val="left"/>
+      <w:pPr>
+        <w:ind w:left="2160" w:hanging="360"/>
+      </w:pPr>
+      <w:rPr>
+        <w:rFonts w:ascii="Wingdings" w:hAnsi="Wingdings" w:hint="default"/>
+      </w:rPr>
+    </w:lvl>
+    <w:lvl w:ilvl="3" w:tplc="40090001" w:tentative="1">
+      <w:start w:val="1"/>
+      <w:numFmt w:val="bullet"/>
+      <w:lvlText w:val=""/>
+      <w:lvlJc w:val="left"/>
+      <w:pPr>
+        <w:ind w:left="2880" w:hanging="360"/>
+      </w:pPr>
+      <w:rPr>
+        <w:rFonts w:ascii="Symbol" w:hAnsi="Symbol" w:hint="default"/>
+      </w:rPr>
+    </w:lvl>
+    <w:lvl w:ilvl="4" w:tplc="40090003" w:tentative="1">
+      <w:start w:val="1"/>
+      <w:numFmt w:val="bullet"/>
+      <w:lvlText w:val="o"/>
+      <w:lvlJc w:val="left"/>
+      <w:pPr>
+        <w:ind w:left="3600" w:hanging="360"/>
+      </w:pPr>
+      <w:rPr>
+        <w:rFonts w:ascii="Courier New" w:hAnsi="Courier New" w:cs="Courier New" w:hint="default"/>
+      </w:rPr>
+    </w:lvl>
+    <w:lvl w:ilvl="5" w:tplc="40090005" w:tentative="1">
+      <w:start w:val="1"/>
+      <w:numFmt w:val="bullet"/>
+      <w:lvlText w:val=""/>
+      <w:lvlJc w:val="left"/>
+      <w:pPr>
+        <w:ind w:left="4320" w:hanging="360"/>
+      </w:pPr>
+      <w:rPr>
+        <w:rFonts w:ascii="Wingdings" w:hAnsi="Wingdings" w:hint="default"/>
+      </w:rPr>
+    </w:lvl>
+    <w:lvl w:ilvl="6" w:tplc="40090001" w:tentative="1">
+      <w:start w:val="1"/>
+      <w:numFmt w:val="bullet"/>
+      <w:lvlText w:val=""/>
+      <w:lvlJc w:val="left"/>
+      <w:pPr>
+        <w:ind w:left="5040" w:hanging="360"/>
+      </w:pPr>
+      <w:rPr>
+        <w:rFonts w:ascii="Symbol" w:hAnsi="Symbol" w:hint="default"/>
+      </w:rPr>
+    </w:lvl>
+    <w:lvl w:ilvl="7" w:tplc="40090003" w:tentative="1">
+      <w:start w:val="1"/>
+      <w:numFmt w:val="bullet"/>
+      <w:lvlText w:val="o"/>
+      <w:lvlJc w:val="left"/>
+      <w:pPr>
+        <w:ind w:left="5760" w:hanging="360"/>
+      </w:pPr>
+      <w:rPr>
+        <w:rFonts w:ascii="Courier New" w:hAnsi="Courier New" w:cs="Courier New" w:hint="default"/>
+      </w:rPr>
+    </w:lvl>
+    <w:lvl w:ilvl="8" w:tplc="40090005" w:tentative="1">
+      <w:start w:val="1"/>
+      <w:numFmt w:val="bullet"/>
+      <w:lvlText w:val=""/>
+      <w:lvlJc w:val="left"/>
+      <w:pPr>
+        <w:ind w:left="6480" w:hanging="360"/>
+      </w:pPr>
+      <w:rPr>
+        <w:rFonts w:ascii="Wingdings" w:hAnsi="Wingdings" w:hint="default"/>
+      </w:rPr>
+    </w:lvl>
+  </w:abstractNum>
+  <w:abstractNum w:abstractNumId="4" w15:restartNumberingAfterBreak="0">
     <w:nsid w:val="79686E6E"/>
     <w:multiLevelType w:val="hybridMultilevel"/>
     <w:tmpl w:val="D010A75C"/>
@@ -572,6 +733,9 @@
     <w:abstractNumId w:val="0"/>
   </w:num>
   <w:num w:numId="4">
+    <w:abstractNumId w:val="4"/>
+  </w:num>
+  <w:num w:numId="5">
     <w:abstractNumId w:val="3"/>
   </w:num>
 </w:numbering>

</xml_diff>

<commit_message>
Day 6: Components and Advanced JSX
</commit_message>
<xml_diff>
--- a/react 101 - CodeAcademy.docx
+++ b/react 101 - CodeAcademy.docx
@@ -62,7 +62,7 @@
           <w:sz w:val="48"/>
           <w:szCs w:val="48"/>
         </w:rPr>
-        <w:t>React Components</w:t>
+        <w:t>Components Interacting</w:t>
       </w:r>
     </w:p>
     <w:p>
@@ -104,7 +104,16 @@
           <w:sz w:val="48"/>
           <w:szCs w:val="48"/>
         </w:rPr>
-        <w:t>s and Advanced JSX</w:t>
+        <w:t xml:space="preserve">s </w:t>
+      </w:r>
+      <w:r>
+        <w:rPr>
+          <w:rFonts w:ascii="Consolas" w:hAnsi="Consolas"/>
+          <w:color w:val="00B0F0"/>
+          <w:sz w:val="48"/>
+          <w:szCs w:val="48"/>
+        </w:rPr>
+        <w:t>Render other Components</w:t>
       </w:r>
     </w:p>
     <w:p>
@@ -125,8 +134,19 @@
           <w:sz w:val="36"/>
           <w:szCs w:val="36"/>
         </w:rPr>
-        <w:t>Use Multiline JSX in a Component</w:t>
+        <w:t>Components Interact</w:t>
       </w:r>
+    </w:p>
+    <w:p>
+      <w:pPr>
+        <w:spacing w:before="240"/>
+        <w:jc w:val="both"/>
+        <w:rPr>
+          <w:rFonts w:ascii="Consolas" w:hAnsi="Consolas"/>
+          <w:sz w:val="24"/>
+          <w:szCs w:val="24"/>
+        </w:rPr>
+      </w:pPr>
     </w:p>
     <w:p>
       <w:pPr>

</xml_diff>

<commit_message>
Day 7: Rendering Compoents from another compoent
</commit_message>
<xml_diff>
--- a/react 101 - CodeAcademy.docx
+++ b/react 101 - CodeAcademy.docx
@@ -88,6 +88,7 @@
           <w:szCs w:val="48"/>
         </w:rPr>
       </w:pPr>
+      <w:proofErr w:type="spellStart"/>
       <w:r>
         <w:rPr>
           <w:rFonts w:ascii="Consolas" w:hAnsi="Consolas"/>
@@ -95,26 +96,9 @@
           <w:sz w:val="48"/>
           <w:szCs w:val="48"/>
         </w:rPr>
-        <w:t>Component</w:t>
+        <w:t>this.props</w:t>
       </w:r>
-      <w:r>
-        <w:rPr>
-          <w:rFonts w:ascii="Consolas" w:hAnsi="Consolas"/>
-          <w:color w:val="00B0F0"/>
-          <w:sz w:val="48"/>
-          <w:szCs w:val="48"/>
-        </w:rPr>
-        <w:t xml:space="preserve">s </w:t>
-      </w:r>
-      <w:r>
-        <w:rPr>
-          <w:rFonts w:ascii="Consolas" w:hAnsi="Consolas"/>
-          <w:color w:val="00B0F0"/>
-          <w:sz w:val="48"/>
-          <w:szCs w:val="48"/>
-        </w:rPr>
-        <w:t>Render other Components</w:t>
-      </w:r>
+      <w:proofErr w:type="spellEnd"/>
     </w:p>
     <w:p>
       <w:pPr>
@@ -127,6 +111,7 @@
           <w:szCs w:val="36"/>
         </w:rPr>
       </w:pPr>
+      <w:proofErr w:type="spellStart"/>
       <w:r>
         <w:rPr>
           <w:rFonts w:ascii="Consolas" w:hAnsi="Consolas"/>
@@ -134,52 +119,9 @@
           <w:sz w:val="36"/>
           <w:szCs w:val="36"/>
         </w:rPr>
-        <w:t>Components Interact</w:t>
+        <w:t>this.props</w:t>
       </w:r>
-    </w:p>
-    <w:p>
-      <w:pPr>
-        <w:spacing w:before="240"/>
-        <w:jc w:val="both"/>
-        <w:rPr>
-          <w:rFonts w:ascii="Consolas" w:hAnsi="Consolas"/>
-          <w:sz w:val="24"/>
-          <w:szCs w:val="24"/>
-        </w:rPr>
-      </w:pPr>
-    </w:p>
-    <w:p>
-      <w:pPr>
-        <w:spacing w:before="240"/>
-        <w:jc w:val="both"/>
-        <w:rPr>
-          <w:rFonts w:ascii="Consolas" w:hAnsi="Consolas"/>
-          <w:sz w:val="24"/>
-          <w:szCs w:val="24"/>
-        </w:rPr>
-      </w:pPr>
-    </w:p>
-    <w:p>
-      <w:pPr>
-        <w:spacing w:before="240"/>
-        <w:jc w:val="both"/>
-        <w:rPr>
-          <w:rFonts w:ascii="Consolas" w:hAnsi="Consolas"/>
-          <w:sz w:val="24"/>
-          <w:szCs w:val="24"/>
-        </w:rPr>
-      </w:pPr>
-    </w:p>
-    <w:p>
-      <w:pPr>
-        <w:spacing w:before="240"/>
-        <w:jc w:val="both"/>
-        <w:rPr>
-          <w:rFonts w:ascii="Consolas" w:hAnsi="Consolas"/>
-          <w:sz w:val="24"/>
-          <w:szCs w:val="24"/>
-        </w:rPr>
-      </w:pPr>
+      <w:proofErr w:type="spellEnd"/>
     </w:p>
     <w:p>
       <w:pPr>

</xml_diff>

<commit_message>
Day 7 - 8 : learned about state and Lifecycle of components
</commit_message>
<xml_diff>
--- a/react 101 - CodeAcademy.docx
+++ b/react 101 - CodeAcademy.docx
@@ -62,7 +62,7 @@
           <w:sz w:val="48"/>
           <w:szCs w:val="48"/>
         </w:rPr>
-        <w:t>Components Interacting</w:t>
+        <w:t>Lifecycle Methods</w:t>
       </w:r>
     </w:p>
     <w:p>
@@ -88,7 +88,6 @@
           <w:szCs w:val="48"/>
         </w:rPr>
       </w:pPr>
-      <w:proofErr w:type="spellStart"/>
       <w:r>
         <w:rPr>
           <w:rFonts w:ascii="Consolas" w:hAnsi="Consolas"/>
@@ -96,9 +95,8 @@
           <w:sz w:val="48"/>
           <w:szCs w:val="48"/>
         </w:rPr>
-        <w:t>this.props</w:t>
+        <w:t>Component Lifecycle Methods</w:t>
       </w:r>
-      <w:proofErr w:type="spellEnd"/>
     </w:p>
     <w:p>
       <w:pPr>
@@ -111,7 +109,6 @@
           <w:szCs w:val="36"/>
         </w:rPr>
       </w:pPr>
-      <w:proofErr w:type="spellStart"/>
       <w:r>
         <w:rPr>
           <w:rFonts w:ascii="Consolas" w:hAnsi="Consolas"/>
@@ -119,9 +116,8 @@
           <w:sz w:val="36"/>
           <w:szCs w:val="36"/>
         </w:rPr>
-        <w:t>this.props</w:t>
+        <w:t>The Component Lifecycle</w:t>
       </w:r>
-      <w:proofErr w:type="spellEnd"/>
     </w:p>
     <w:p>
       <w:pPr>
@@ -129,6 +125,7 @@
         <w:jc w:val="both"/>
         <w:rPr>
           <w:rFonts w:ascii="Consolas" w:hAnsi="Consolas"/>
+          <w:color w:val="000000" w:themeColor="text1"/>
           <w:sz w:val="24"/>
           <w:szCs w:val="24"/>
         </w:rPr>
@@ -140,6 +137,7 @@
         <w:jc w:val="both"/>
         <w:rPr>
           <w:rFonts w:ascii="Consolas" w:hAnsi="Consolas"/>
+          <w:color w:val="000000" w:themeColor="text1"/>
           <w:sz w:val="24"/>
           <w:szCs w:val="24"/>
         </w:rPr>
@@ -151,6 +149,7 @@
         <w:jc w:val="both"/>
         <w:rPr>
           <w:rFonts w:ascii="Consolas" w:hAnsi="Consolas"/>
+          <w:color w:val="000000" w:themeColor="text1"/>
           <w:sz w:val="24"/>
           <w:szCs w:val="24"/>
         </w:rPr>
@@ -484,6 +483,184 @@
     </w:lvl>
   </w:abstractNum>
   <w:abstractNum w:abstractNumId="3" w15:restartNumberingAfterBreak="0">
+    <w:nsid w:val="36CE44BC"/>
+    <w:multiLevelType w:val="hybridMultilevel"/>
+    <w:tmpl w:val="DD8CCD98"/>
+    <w:lvl w:ilvl="0" w:tplc="4009000F">
+      <w:start w:val="1"/>
+      <w:numFmt w:val="decimal"/>
+      <w:lvlText w:val="%1."/>
+      <w:lvlJc w:val="left"/>
+      <w:pPr>
+        <w:ind w:left="720" w:hanging="360"/>
+      </w:pPr>
+      <w:rPr>
+        <w:rFonts w:hint="default"/>
+      </w:rPr>
+    </w:lvl>
+    <w:lvl w:ilvl="1" w:tplc="40090019" w:tentative="1">
+      <w:start w:val="1"/>
+      <w:numFmt w:val="lowerLetter"/>
+      <w:lvlText w:val="%2."/>
+      <w:lvlJc w:val="left"/>
+      <w:pPr>
+        <w:ind w:left="1440" w:hanging="360"/>
+      </w:pPr>
+    </w:lvl>
+    <w:lvl w:ilvl="2" w:tplc="4009001B" w:tentative="1">
+      <w:start w:val="1"/>
+      <w:numFmt w:val="lowerRoman"/>
+      <w:lvlText w:val="%3."/>
+      <w:lvlJc w:val="right"/>
+      <w:pPr>
+        <w:ind w:left="2160" w:hanging="180"/>
+      </w:pPr>
+    </w:lvl>
+    <w:lvl w:ilvl="3" w:tplc="4009000F" w:tentative="1">
+      <w:start w:val="1"/>
+      <w:numFmt w:val="decimal"/>
+      <w:lvlText w:val="%4."/>
+      <w:lvlJc w:val="left"/>
+      <w:pPr>
+        <w:ind w:left="2880" w:hanging="360"/>
+      </w:pPr>
+    </w:lvl>
+    <w:lvl w:ilvl="4" w:tplc="40090019" w:tentative="1">
+      <w:start w:val="1"/>
+      <w:numFmt w:val="lowerLetter"/>
+      <w:lvlText w:val="%5."/>
+      <w:lvlJc w:val="left"/>
+      <w:pPr>
+        <w:ind w:left="3600" w:hanging="360"/>
+      </w:pPr>
+    </w:lvl>
+    <w:lvl w:ilvl="5" w:tplc="4009001B" w:tentative="1">
+      <w:start w:val="1"/>
+      <w:numFmt w:val="lowerRoman"/>
+      <w:lvlText w:val="%6."/>
+      <w:lvlJc w:val="right"/>
+      <w:pPr>
+        <w:ind w:left="4320" w:hanging="180"/>
+      </w:pPr>
+    </w:lvl>
+    <w:lvl w:ilvl="6" w:tplc="4009000F" w:tentative="1">
+      <w:start w:val="1"/>
+      <w:numFmt w:val="decimal"/>
+      <w:lvlText w:val="%7."/>
+      <w:lvlJc w:val="left"/>
+      <w:pPr>
+        <w:ind w:left="5040" w:hanging="360"/>
+      </w:pPr>
+    </w:lvl>
+    <w:lvl w:ilvl="7" w:tplc="40090019" w:tentative="1">
+      <w:start w:val="1"/>
+      <w:numFmt w:val="lowerLetter"/>
+      <w:lvlText w:val="%8."/>
+      <w:lvlJc w:val="left"/>
+      <w:pPr>
+        <w:ind w:left="5760" w:hanging="360"/>
+      </w:pPr>
+    </w:lvl>
+    <w:lvl w:ilvl="8" w:tplc="4009001B" w:tentative="1">
+      <w:start w:val="1"/>
+      <w:numFmt w:val="lowerRoman"/>
+      <w:lvlText w:val="%9."/>
+      <w:lvlJc w:val="right"/>
+      <w:pPr>
+        <w:ind w:left="6480" w:hanging="180"/>
+      </w:pPr>
+    </w:lvl>
+  </w:abstractNum>
+  <w:abstractNum w:abstractNumId="4" w15:restartNumberingAfterBreak="0">
+    <w:nsid w:val="3A3C4CF4"/>
+    <w:multiLevelType w:val="hybridMultilevel"/>
+    <w:tmpl w:val="FC9EF4B6"/>
+    <w:lvl w:ilvl="0" w:tplc="C062EE3C">
+      <w:start w:val="1"/>
+      <w:numFmt w:val="decimal"/>
+      <w:lvlText w:val="%1-"/>
+      <w:lvlJc w:val="left"/>
+      <w:pPr>
+        <w:ind w:left="720" w:hanging="360"/>
+      </w:pPr>
+      <w:rPr>
+        <w:rFonts w:hint="default"/>
+      </w:rPr>
+    </w:lvl>
+    <w:lvl w:ilvl="1" w:tplc="40090019" w:tentative="1">
+      <w:start w:val="1"/>
+      <w:numFmt w:val="lowerLetter"/>
+      <w:lvlText w:val="%2."/>
+      <w:lvlJc w:val="left"/>
+      <w:pPr>
+        <w:ind w:left="1440" w:hanging="360"/>
+      </w:pPr>
+    </w:lvl>
+    <w:lvl w:ilvl="2" w:tplc="4009001B" w:tentative="1">
+      <w:start w:val="1"/>
+      <w:numFmt w:val="lowerRoman"/>
+      <w:lvlText w:val="%3."/>
+      <w:lvlJc w:val="right"/>
+      <w:pPr>
+        <w:ind w:left="2160" w:hanging="180"/>
+      </w:pPr>
+    </w:lvl>
+    <w:lvl w:ilvl="3" w:tplc="4009000F" w:tentative="1">
+      <w:start w:val="1"/>
+      <w:numFmt w:val="decimal"/>
+      <w:lvlText w:val="%4."/>
+      <w:lvlJc w:val="left"/>
+      <w:pPr>
+        <w:ind w:left="2880" w:hanging="360"/>
+      </w:pPr>
+    </w:lvl>
+    <w:lvl w:ilvl="4" w:tplc="40090019" w:tentative="1">
+      <w:start w:val="1"/>
+      <w:numFmt w:val="lowerLetter"/>
+      <w:lvlText w:val="%5."/>
+      <w:lvlJc w:val="left"/>
+      <w:pPr>
+        <w:ind w:left="3600" w:hanging="360"/>
+      </w:pPr>
+    </w:lvl>
+    <w:lvl w:ilvl="5" w:tplc="4009001B" w:tentative="1">
+      <w:start w:val="1"/>
+      <w:numFmt w:val="lowerRoman"/>
+      <w:lvlText w:val="%6."/>
+      <w:lvlJc w:val="right"/>
+      <w:pPr>
+        <w:ind w:left="4320" w:hanging="180"/>
+      </w:pPr>
+    </w:lvl>
+    <w:lvl w:ilvl="6" w:tplc="4009000F" w:tentative="1">
+      <w:start w:val="1"/>
+      <w:numFmt w:val="decimal"/>
+      <w:lvlText w:val="%7."/>
+      <w:lvlJc w:val="left"/>
+      <w:pPr>
+        <w:ind w:left="5040" w:hanging="360"/>
+      </w:pPr>
+    </w:lvl>
+    <w:lvl w:ilvl="7" w:tplc="40090019" w:tentative="1">
+      <w:start w:val="1"/>
+      <w:numFmt w:val="lowerLetter"/>
+      <w:lvlText w:val="%8."/>
+      <w:lvlJc w:val="left"/>
+      <w:pPr>
+        <w:ind w:left="5760" w:hanging="360"/>
+      </w:pPr>
+    </w:lvl>
+    <w:lvl w:ilvl="8" w:tplc="4009001B" w:tentative="1">
+      <w:start w:val="1"/>
+      <w:numFmt w:val="lowerRoman"/>
+      <w:lvlText w:val="%9."/>
+      <w:lvlJc w:val="right"/>
+      <w:pPr>
+        <w:ind w:left="6480" w:hanging="180"/>
+      </w:pPr>
+    </w:lvl>
+  </w:abstractNum>
+  <w:abstractNum w:abstractNumId="5" w15:restartNumberingAfterBreak="0">
     <w:nsid w:val="46033626"/>
     <w:multiLevelType w:val="hybridMultilevel"/>
     <w:tmpl w:val="3E301C1E"/>
@@ -596,7 +773,96 @@
       </w:rPr>
     </w:lvl>
   </w:abstractNum>
-  <w:abstractNum w:abstractNumId="4" w15:restartNumberingAfterBreak="0">
+  <w:abstractNum w:abstractNumId="6" w15:restartNumberingAfterBreak="0">
+    <w:nsid w:val="6E255ACA"/>
+    <w:multiLevelType w:val="hybridMultilevel"/>
+    <w:tmpl w:val="2E722728"/>
+    <w:lvl w:ilvl="0" w:tplc="4009000F">
+      <w:start w:val="1"/>
+      <w:numFmt w:val="decimal"/>
+      <w:lvlText w:val="%1."/>
+      <w:lvlJc w:val="left"/>
+      <w:pPr>
+        <w:ind w:left="720" w:hanging="360"/>
+      </w:pPr>
+      <w:rPr>
+        <w:rFonts w:hint="default"/>
+      </w:rPr>
+    </w:lvl>
+    <w:lvl w:ilvl="1" w:tplc="40090019" w:tentative="1">
+      <w:start w:val="1"/>
+      <w:numFmt w:val="lowerLetter"/>
+      <w:lvlText w:val="%2."/>
+      <w:lvlJc w:val="left"/>
+      <w:pPr>
+        <w:ind w:left="1440" w:hanging="360"/>
+      </w:pPr>
+    </w:lvl>
+    <w:lvl w:ilvl="2" w:tplc="4009001B" w:tentative="1">
+      <w:start w:val="1"/>
+      <w:numFmt w:val="lowerRoman"/>
+      <w:lvlText w:val="%3."/>
+      <w:lvlJc w:val="right"/>
+      <w:pPr>
+        <w:ind w:left="2160" w:hanging="180"/>
+      </w:pPr>
+    </w:lvl>
+    <w:lvl w:ilvl="3" w:tplc="4009000F" w:tentative="1">
+      <w:start w:val="1"/>
+      <w:numFmt w:val="decimal"/>
+      <w:lvlText w:val="%4."/>
+      <w:lvlJc w:val="left"/>
+      <w:pPr>
+        <w:ind w:left="2880" w:hanging="360"/>
+      </w:pPr>
+    </w:lvl>
+    <w:lvl w:ilvl="4" w:tplc="40090019" w:tentative="1">
+      <w:start w:val="1"/>
+      <w:numFmt w:val="lowerLetter"/>
+      <w:lvlText w:val="%5."/>
+      <w:lvlJc w:val="left"/>
+      <w:pPr>
+        <w:ind w:left="3600" w:hanging="360"/>
+      </w:pPr>
+    </w:lvl>
+    <w:lvl w:ilvl="5" w:tplc="4009001B" w:tentative="1">
+      <w:start w:val="1"/>
+      <w:numFmt w:val="lowerRoman"/>
+      <w:lvlText w:val="%6."/>
+      <w:lvlJc w:val="right"/>
+      <w:pPr>
+        <w:ind w:left="4320" w:hanging="180"/>
+      </w:pPr>
+    </w:lvl>
+    <w:lvl w:ilvl="6" w:tplc="4009000F" w:tentative="1">
+      <w:start w:val="1"/>
+      <w:numFmt w:val="decimal"/>
+      <w:lvlText w:val="%7."/>
+      <w:lvlJc w:val="left"/>
+      <w:pPr>
+        <w:ind w:left="5040" w:hanging="360"/>
+      </w:pPr>
+    </w:lvl>
+    <w:lvl w:ilvl="7" w:tplc="40090019" w:tentative="1">
+      <w:start w:val="1"/>
+      <w:numFmt w:val="lowerLetter"/>
+      <w:lvlText w:val="%8."/>
+      <w:lvlJc w:val="left"/>
+      <w:pPr>
+        <w:ind w:left="5760" w:hanging="360"/>
+      </w:pPr>
+    </w:lvl>
+    <w:lvl w:ilvl="8" w:tplc="4009001B" w:tentative="1">
+      <w:start w:val="1"/>
+      <w:numFmt w:val="lowerRoman"/>
+      <w:lvlText w:val="%9."/>
+      <w:lvlJc w:val="right"/>
+      <w:pPr>
+        <w:ind w:left="6480" w:hanging="180"/>
+      </w:pPr>
+    </w:lvl>
+  </w:abstractNum>
+  <w:abstractNum w:abstractNumId="7" w15:restartNumberingAfterBreak="0">
     <w:nsid w:val="79686E6E"/>
     <w:multiLevelType w:val="hybridMultilevel"/>
     <w:tmpl w:val="D010A75C"/>
@@ -695,9 +961,18 @@
     <w:abstractNumId w:val="0"/>
   </w:num>
   <w:num w:numId="4">
+    <w:abstractNumId w:val="7"/>
+  </w:num>
+  <w:num w:numId="5">
+    <w:abstractNumId w:val="5"/>
+  </w:num>
+  <w:num w:numId="6">
     <w:abstractNumId w:val="4"/>
   </w:num>
-  <w:num w:numId="5">
+  <w:num w:numId="7">
+    <w:abstractNumId w:val="6"/>
+  </w:num>
+  <w:num w:numId="8">
     <w:abstractNumId w:val="3"/>
   </w:num>
 </w:numbering>

</xml_diff>